<commit_message>
FIX #23781 TIME 0:05 fix templates - 2
</commit_message>
<xml_diff>
--- a/install/samples/templates/2021/03/0001/0003_320653448.docx
+++ b/install/samples/templates/2021/03/0001/0003_320653448.docx
@@ -1,6 +1,6 @@
 
 <file path=word/document.xml><?xml version="1.0" encoding="utf-8"?>
-<w:document xmlns:wpc="http://schemas.microsoft.com/office/word/2010/wordprocessingCanvas" xmlns:cx="http://schemas.microsoft.com/office/drawing/2014/chartex" xmlns:cx1="http://schemas.microsoft.com/office/drawing/2015/9/8/chartex" xmlns:cx2="http://schemas.microsoft.com/office/drawing/2015/10/21/chartex" xmlns:cx3="http://schemas.microsoft.com/office/drawing/2016/5/9/chartex" xmlns:cx4="http://schemas.microsoft.com/office/drawing/2016/5/10/chartex" xmlns:cx5="http://schemas.microsoft.com/office/drawing/2016/5/11/chartex" xmlns:cx6="http://schemas.microsoft.com/office/drawing/2016/5/12/chartex" xmlns:cx7="http://schemas.microsoft.com/office/drawing/2016/5/13/chartex" xmlns:cx8="http://schemas.microsoft.com/office/drawing/2016/5/14/chartex" xmlns:mc="http://schemas.openxmlformats.org/markup-compatibility/2006" xmlns:aink="http://schemas.microsoft.com/office/drawing/2016/ink" xmlns:am3d="http://schemas.microsoft.com/office/drawing/2017/model3d" xmlns:o="urn:schemas-microsoft-com:office:office" xmlns:r="http://schemas.openxmlformats.org/officeDocument/2006/relationships" xmlns:m="http://schemas.openxmlformats.org/officeDocument/2006/math" xmlns:v="urn:schemas-microsoft-com:vml" xmlns:wp14="http://schemas.microsoft.com/office/word/2010/wordprocessingDrawing" xmlns:wp="http://schemas.openxmlformats.org/drawingml/2006/wordprocessingDrawing" xmlns:w10="urn:schemas-microsoft-com:office:word" xmlns:w="http://schemas.openxmlformats.org/wordprocessingml/2006/main" xmlns:w14="http://schemas.microsoft.com/office/word/2010/wordml" xmlns:w15="http://schemas.microsoft.com/office/word/2012/wordml" xmlns:w16cex="http://schemas.microsoft.com/office/word/2018/wordml/cex" xmlns:w16cid="http://schemas.microsoft.com/office/word/2016/wordml/cid" xmlns:w16="http://schemas.microsoft.com/office/word/2018/wordml" xmlns:w16se="http://schemas.microsoft.com/office/word/2015/wordml/symex" xmlns:wpg="http://schemas.microsoft.com/office/word/2010/wordprocessingGroup" xmlns:wpi="http://schemas.microsoft.com/office/word/2010/wordprocessingInk" xmlns:wne="http://schemas.microsoft.com/office/word/2006/wordml" xmlns:wps="http://schemas.microsoft.com/office/word/2010/wordprocessingShape" xmlns:a="http://schemas.openxmlformats.org/drawingml/2006/main" xmlns:pic="http://schemas.openxmlformats.org/drawingml/2006/picture" xmlns:a14="http://schemas.microsoft.com/office/drawing/2010/main" mc:Ignorable="w14 w15 w16se w16cid w16 w16cex wp14">
+<w:document xmlns:o="urn:schemas-microsoft-com:office:office" xmlns:r="http://schemas.openxmlformats.org/officeDocument/2006/relationships" xmlns:v="urn:schemas-microsoft-com:vml" xmlns:w="http://schemas.openxmlformats.org/wordprocessingml/2006/main" xmlns:w10="urn:schemas-microsoft-com:office:word" xmlns:wp="http://schemas.openxmlformats.org/drawingml/2006/wordprocessingDrawing" xmlns:wps="http://schemas.microsoft.com/office/word/2010/wordprocessingShape" xmlns:wpg="http://schemas.microsoft.com/office/word/2010/wordprocessingGroup" xmlns:mc="http://schemas.openxmlformats.org/markup-compatibility/2006" xmlns:wp14="http://schemas.microsoft.com/office/word/2010/wordprocessingDrawing" xmlns:w14="http://schemas.microsoft.com/office/word/2010/wordml" xmlns:w15="http://schemas.microsoft.com/office/word/2012/wordml" mc:Ignorable="w14 wp14 w15">
   <w:body>
     <w:p>
       <w:pPr>
@@ -11,8 +11,16 @@
           <w:szCs w:val="20"/>
         </w:rPr>
       </w:pPr>
-      <w:bookmarkStart w:name="_top" w:id="0"/>
-      <w:bookmarkEnd w:id="0"/>
+      <w:r>
+        <w:rPr>
+          <w:rFonts w:cs="Arial" w:ascii="Arial" w:hAnsi="Arial"/>
+          <w:sz w:val="20"/>
+          <w:szCs w:val="20"/>
+        </w:rPr>
+      </w:r>
+      <w:bookmarkStart w:id="0" w:name="_top"/>
+      <w:bookmarkStart w:id="1" w:name="_top"/>
+      <w:bookmarkEnd w:id="1"/>
     </w:p>
     <w:p>
       <w:pPr>
@@ -25,81 +33,11 @@
       </w:pPr>
       <w:r>
         <w:rPr>
-          <w:rFonts w:ascii="Arial" w:hAnsi="Arial" w:cs="Arial"/>
-          <w:sz w:val="20"/>
-          <w:szCs w:val="20"/>
-        </w:rPr>
-        <w:t>[</w:t>
-      </w:r>
-      <w:proofErr w:type="spellStart"/>
-      <w:proofErr w:type="gramStart"/>
-      <w:r>
-        <w:rPr>
-          <w:rFonts w:ascii="Arial" w:hAnsi="Arial" w:cs="Arial"/>
-          <w:sz w:val="20"/>
-          <w:szCs w:val="20"/>
-        </w:rPr>
-        <w:t>r</w:t>
-      </w:r>
-      <w:r>
-        <w:rPr>
-          <w:rFonts w:ascii="Arial" w:hAnsi="Arial" w:cs="Arial"/>
-          <w:sz w:val="20"/>
-          <w:szCs w:val="20"/>
-        </w:rPr>
-        <w:t>ecipient.civility</w:t>
-      </w:r>
-      <w:proofErr w:type="spellEnd"/>
-      <w:proofErr w:type="gramEnd"/>
-      <w:r>
-        <w:rPr>
-          <w:rFonts w:ascii="Arial" w:hAnsi="Arial" w:cs="Arial"/>
-          <w:sz w:val="20"/>
-          <w:szCs w:val="20"/>
-        </w:rPr>
-        <w:t>]</w:t>
-      </w:r>
-      <w:r>
-        <w:rPr>
-          <w:rFonts w:ascii="Arial" w:hAnsi="Arial" w:cs="Arial"/>
-          <w:sz w:val="20"/>
-          <w:szCs w:val="20"/>
-        </w:rPr>
-        <w:t xml:space="preserve"> </w:t>
-      </w:r>
-      <w:r>
-        <w:rPr>
-          <w:rFonts w:ascii="Arial" w:hAnsi="Arial" w:cs="Arial"/>
-          <w:sz w:val="20"/>
-          <w:szCs w:val="20"/>
-        </w:rPr>
-        <w:t>[</w:t>
-      </w:r>
-      <w:proofErr w:type="spellStart"/>
-      <w:r>
-        <w:rPr>
-          <w:rFonts w:ascii="Arial" w:hAnsi="Arial" w:cs="Arial"/>
-          <w:sz w:val="20"/>
-          <w:szCs w:val="20"/>
-        </w:rPr>
-        <w:t>recipient.lastname</w:t>
-      </w:r>
-      <w:proofErr w:type="spellEnd"/>
-      <w:r>
-        <w:rPr>
-          <w:rFonts w:ascii="Arial" w:hAnsi="Arial" w:cs="Arial"/>
-          <w:sz w:val="20"/>
-          <w:szCs w:val="20"/>
-        </w:rPr>
-        <w:t>]</w:t>
-      </w:r>
-      <w:r>
-        <w:rPr>
-          <w:rFonts w:ascii="Arial" w:hAnsi="Arial" w:cs="Arial"/>
-          <w:sz w:val="20"/>
-          <w:szCs w:val="20"/>
-        </w:rPr>
-        <w:t>,</w:t>
+          <w:rFonts w:cs="Arial" w:ascii="Arial" w:hAnsi="Arial"/>
+          <w:sz w:val="20"/>
+          <w:szCs w:val="20"/>
+        </w:rPr>
+        <w:t>[recipient.civility] [recipient.lastname],</w:t>
       </w:r>
     </w:p>
     <w:p>
@@ -111,41 +49,12 @@
           <w:szCs w:val="20"/>
         </w:rPr>
       </w:pPr>
-    </w:p>
-    <w:p>
-      <w:pPr>
-        <w:pStyle w:val="Standard"/>
-        <w:rPr>
-          <w:rFonts w:ascii="Arial" w:hAnsi="Arial" w:cs="Arial"/>
-          <w:sz w:val="20"/>
-          <w:szCs w:val="20"/>
-        </w:rPr>
-      </w:pPr>
-    </w:p>
-    <w:p>
-      <w:pPr>
-        <w:pStyle w:val="Standard"/>
-        <w:rPr>
-          <w:rFonts w:ascii="Arial" w:hAnsi="Arial" w:cs="Arial"/>
-          <w:sz w:val="20"/>
-          <w:szCs w:val="20"/>
-        </w:rPr>
-      </w:pPr>
       <w:r>
         <w:rPr>
-          <w:rFonts w:ascii="Arial" w:hAnsi="Arial" w:cs="Arial"/>
-          <w:sz w:val="20"/>
-          <w:szCs w:val="20"/>
-        </w:rPr>
-        <w:t>Je vous prie de bien vouloir trouver ci-joint</w:t>
-      </w:r>
-      <w:r>
-        <w:rPr>
-          <w:rFonts w:ascii="Arial" w:hAnsi="Arial" w:cs="Arial"/>
-          <w:sz w:val="20"/>
-          <w:szCs w:val="20"/>
-        </w:rPr>
-        <w:t>…</w:t>
+          <w:rFonts w:cs="Arial" w:ascii="Arial" w:hAnsi="Arial"/>
+          <w:sz w:val="20"/>
+          <w:szCs w:val="20"/>
+        </w:rPr>
       </w:r>
     </w:p>
     <w:p>
@@ -157,6 +66,13 @@
           <w:szCs w:val="20"/>
         </w:rPr>
       </w:pPr>
+      <w:r>
+        <w:rPr>
+          <w:rFonts w:cs="Arial" w:ascii="Arial" w:hAnsi="Arial"/>
+          <w:sz w:val="20"/>
+          <w:szCs w:val="20"/>
+        </w:rPr>
+      </w:r>
     </w:p>
     <w:p>
       <w:pPr>
@@ -167,6 +83,14 @@
           <w:szCs w:val="20"/>
         </w:rPr>
       </w:pPr>
+      <w:r>
+        <w:rPr>
+          <w:rFonts w:cs="Arial" w:ascii="Arial" w:hAnsi="Arial"/>
+          <w:sz w:val="20"/>
+          <w:szCs w:val="20"/>
+        </w:rPr>
+        <w:t>Je vous prie de bien vouloir trouver ci-joint…</w:t>
+      </w:r>
     </w:p>
     <w:p>
       <w:pPr>
@@ -179,19 +103,45 @@
       </w:pPr>
       <w:r>
         <w:rPr>
+          <w:rFonts w:cs="Arial" w:ascii="Arial" w:hAnsi="Arial"/>
+          <w:sz w:val="20"/>
+          <w:szCs w:val="20"/>
+        </w:rPr>
+      </w:r>
+    </w:p>
+    <w:p>
+      <w:pPr>
+        <w:pStyle w:val="Standard"/>
+        <w:rPr>
           <w:rFonts w:ascii="Arial" w:hAnsi="Arial" w:cs="Arial"/>
           <w:sz w:val="20"/>
           <w:szCs w:val="20"/>
         </w:rPr>
-        <w:t>Je reste à votre disposition</w:t>
+      </w:pPr>
+      <w:r>
+        <w:rPr>
+          <w:rFonts w:cs="Arial" w:ascii="Arial" w:hAnsi="Arial"/>
+          <w:sz w:val="20"/>
+          <w:szCs w:val="20"/>
+        </w:rPr>
       </w:r>
+    </w:p>
+    <w:p>
+      <w:pPr>
+        <w:pStyle w:val="Standard"/>
+        <w:rPr>
+          <w:rFonts w:ascii="Arial" w:hAnsi="Arial" w:cs="Arial"/>
+          <w:sz w:val="20"/>
+          <w:szCs w:val="20"/>
+        </w:rPr>
+      </w:pPr>
       <w:r>
         <w:rPr>
-          <w:rFonts w:ascii="Arial" w:hAnsi="Arial" w:cs="Arial"/>
-          <w:sz w:val="20"/>
-          <w:szCs w:val="20"/>
-        </w:rPr>
-        <w:t xml:space="preserve"> pour toute information complémentaire.</w:t>
+          <w:rFonts w:cs="Arial" w:ascii="Arial" w:hAnsi="Arial"/>
+          <w:sz w:val="20"/>
+          <w:szCs w:val="20"/>
+        </w:rPr>
+        <w:t>Je reste à votre disposition pour toute information complémentaire.</w:t>
       </w:r>
     </w:p>
     <w:p>
@@ -204,6 +154,13 @@
           <w:szCs w:val="20"/>
         </w:rPr>
       </w:pPr>
+      <w:r>
+        <w:rPr>
+          <w:rFonts w:cs="Arial" w:ascii="Arial" w:hAnsi="Arial"/>
+          <w:sz w:val="20"/>
+          <w:szCs w:val="20"/>
+        </w:rPr>
+      </w:r>
     </w:p>
     <w:p>
       <w:pPr>
@@ -215,6 +172,13 @@
           <w:szCs w:val="20"/>
         </w:rPr>
       </w:pPr>
+      <w:r>
+        <w:rPr>
+          <w:rFonts w:cs="Arial" w:ascii="Arial" w:hAnsi="Arial"/>
+          <w:sz w:val="20"/>
+          <w:szCs w:val="20"/>
+        </w:rPr>
+      </w:r>
     </w:p>
     <w:p>
       <w:pPr>
@@ -226,6 +190,13 @@
           <w:szCs w:val="20"/>
         </w:rPr>
       </w:pPr>
+      <w:r>
+        <w:rPr>
+          <w:rFonts w:cs="Arial" w:ascii="Arial" w:hAnsi="Arial"/>
+          <w:sz w:val="20"/>
+          <w:szCs w:val="20"/>
+        </w:rPr>
+      </w:r>
     </w:p>
     <w:p>
       <w:pPr>
@@ -240,7 +211,7 @@
       </w:pPr>
       <w:r>
         <w:rPr>
-          <w:rFonts w:ascii="Arial" w:hAnsi="Arial" w:cs="Arial"/>
+          <w:rFonts w:cs="Arial" w:ascii="Arial" w:hAnsi="Arial"/>
           <w:sz w:val="20"/>
           <w:szCs w:val="20"/>
         </w:rPr>
@@ -256,6 +227,13 @@
           <w:szCs w:val="20"/>
         </w:rPr>
       </w:pPr>
+      <w:r>
+        <w:rPr>
+          <w:rFonts w:cs="Arial" w:ascii="Arial" w:hAnsi="Arial"/>
+          <w:sz w:val="20"/>
+          <w:szCs w:val="20"/>
+        </w:rPr>
+      </w:r>
     </w:p>
     <w:p>
       <w:pPr>
@@ -266,39 +244,64 @@
           <w:szCs w:val="20"/>
         </w:rPr>
       </w:pPr>
+      <w:r>
+        <w:rPr>
+          <w:rFonts w:cs="Arial" w:ascii="Arial" w:hAnsi="Arial"/>
+          <w:sz w:val="20"/>
+          <w:szCs w:val="20"/>
+        </w:rPr>
+      </w:r>
     </w:p>
     <w:p>
       <w:pPr>
         <w:pStyle w:val="Standard"/>
-        <w:ind w:left="5672"/>
+        <w:ind w:left="5672" w:hanging="0"/>
         <w:rPr>
           <w:rFonts w:ascii="Arial" w:hAnsi="Arial" w:cs="Arial"/>
           <w:b/>
+          <w:b/>
           <w:bCs/>
           <w:sz w:val="20"/>
           <w:szCs w:val="20"/>
         </w:rPr>
       </w:pPr>
+      <w:r>
+        <w:rPr>
+          <w:rFonts w:cs="Arial" w:ascii="Arial" w:hAnsi="Arial"/>
+          <w:b/>
+          <w:bCs/>
+          <w:sz w:val="20"/>
+          <w:szCs w:val="20"/>
+        </w:rPr>
+      </w:r>
     </w:p>
     <w:p>
       <w:pPr>
         <w:pStyle w:val="Standard"/>
-        <w:ind w:left="5672"/>
+        <w:ind w:left="5672" w:hanging="0"/>
         <w:rPr>
           <w:rFonts w:ascii="Arial" w:hAnsi="Arial" w:cs="Arial"/>
           <w:sz w:val="20"/>
           <w:szCs w:val="20"/>
         </w:rPr>
       </w:pPr>
+      <w:r>
+        <w:rPr>
+          <w:rFonts w:cs="Arial" w:ascii="Arial" w:hAnsi="Arial"/>
+          <w:sz w:val="20"/>
+          <w:szCs w:val="20"/>
+        </w:rPr>
+      </w:r>
     </w:p>
     <w:p>
       <w:pPr>
         <w:pStyle w:val="Standard"/>
-        <w:ind w:left="5672"/>
+        <w:ind w:left="5672" w:hanging="0"/>
         <w:rPr>
           <w:rFonts w:ascii="Arial" w:hAnsi="Arial" w:cs="Arial"/>
-          <w:b w:val="1"/>
-          <w:bCs w:val="1"/>
+          <w:b/>
+          <w:b/>
+          <w:bCs/>
           <w:sz w:val="20"/>
           <w:szCs w:val="20"/>
           <w:lang w:val="en-US"/>
@@ -306,117 +309,26 @@
       </w:pPr>
       <w:r>
         <w:rPr>
-          <w:rFonts w:ascii="Arial" w:hAnsi="Arial" w:cs="Arial"/>
+          <w:rFonts w:cs="Arial" w:ascii="Arial" w:hAnsi="Arial"/>
           <w:kern w:val="0"/>
           <w:sz w:val="20"/>
           <w:szCs w:val="20"/>
           <w:lang w:val="en-US"/>
         </w:rPr>
-        <w:t>[</w:t>
-      </w:r>
-      <w:proofErr w:type="spellStart"/>
-      <w:r>
-        <w:rPr>
-          <w:rFonts w:ascii="Arial" w:hAnsi="Arial" w:cs="Arial"/>
-          <w:kern w:val="0"/>
-          <w:sz w:val="20"/>
-          <w:szCs w:val="20"/>
-          <w:lang w:val="en-US"/>
-        </w:rPr>
-        <w:t>userPrimaryEntity.address_town</w:t>
-      </w:r>
-      <w:proofErr w:type="spellEnd"/>
-      <w:r>
-        <w:rPr>
-          <w:rFonts w:ascii="Arial" w:hAnsi="Arial" w:cs="Arial"/>
-          <w:kern w:val="0"/>
-          <w:sz w:val="20"/>
-          <w:szCs w:val="20"/>
-          <w:lang w:val="en-US"/>
-        </w:rPr>
-        <w:t xml:space="preserve">], le </w:t>
+        <w:t>[userPrimaryEntity.address_town], le [signature.date</w:t>
       </w:r>
       <w:r>
         <w:rPr>
-          <w:rFonts w:ascii="Arial" w:hAnsi="Arial" w:cs="Arial"/>
+          <w:rFonts w:cs="Arial" w:ascii="Arial" w:hAnsi="Arial"/>
           <w:kern w:val="0"/>
           <w:sz w:val="20"/>
           <w:szCs w:val="20"/>
-          <w:lang w:val="en-US"/>
-        </w:rPr>
-        <w:t>[</w:t>
-      </w:r>
-      <w:proofErr w:type="spellStart"/>
-      <w:r>
-        <w:rPr>
-          <w:rFonts w:ascii="Arial" w:hAnsi="Arial" w:cs="Arial"/>
-          <w:kern w:val="0"/>
-          <w:sz w:val="20"/>
-          <w:szCs w:val="20"/>
-          <w:lang w:val="en-US"/>
-        </w:rPr>
-        <w:t>signature.date</w:t>
-      </w:r>
-      <w:proofErr w:type="spellEnd"/>
-      <w:r>
-        <w:rPr>
-          <w:rFonts w:ascii="Arial" w:hAnsi="Arial" w:cs="Arial"/>
-          <w:kern w:val="0"/>
-          <w:sz w:val="20"/>
-          <w:szCs w:val="20"/>
-        </w:rPr>
-        <w:t>;</w:t>
-      </w:r>
-      <w:proofErr w:type="spellStart"/>
-      <w:r>
-        <w:rPr>
-          <w:rFonts w:ascii="Arial" w:hAnsi="Arial" w:cs="Arial"/>
-          <w:kern w:val="0"/>
-          <w:sz w:val="20"/>
-          <w:szCs w:val="20"/>
-        </w:rPr>
-        <w:t>frm</w:t>
-      </w:r>
-      <w:proofErr w:type="spellEnd"/>
-      <w:r>
-        <w:rPr>
-          <w:rFonts w:ascii="Arial" w:hAnsi="Arial" w:cs="Arial"/>
-          <w:kern w:val="0"/>
-          <w:sz w:val="20"/>
-          <w:szCs w:val="20"/>
-        </w:rPr>
-        <w:t>=dd/mm/</w:t>
+        </w:rPr>
+        <w:t>;frm=dd/mm/yyyy(locale)</w:t>
       </w:r>
       <w:r>
         <w:rPr>
-          <w:rFonts w:ascii="Arial" w:hAnsi="Arial" w:cs="Arial"/>
-          <w:kern w:val="0"/>
-          <w:sz w:val="20"/>
-          <w:szCs w:val="20"/>
-        </w:rPr>
-        <w:t>yyyy</w:t>
-      </w:r>
-      <w:r>
-        <w:rPr>
-          <w:rFonts w:ascii="Arial" w:hAnsi="Arial" w:cs="Arial"/>
-          <w:kern w:val="0"/>
-          <w:sz w:val="20"/>
-          <w:szCs w:val="20"/>
-        </w:rPr>
-        <w:t xml:space="preserve"> </w:t>
-      </w:r>
-      <w:r>
-        <w:rPr>
-          <w:rFonts w:ascii="Arial" w:hAnsi="Arial" w:cs="Arial"/>
-          <w:kern w:val="0"/>
-          <w:sz w:val="20"/>
-          <w:szCs w:val="20"/>
-        </w:rPr>
-        <w:t>(locale)</w:t>
-      </w:r>
-      <w:r>
-        <w:rPr>
-          <w:rFonts w:ascii="Arial" w:hAnsi="Arial" w:cs="Arial"/>
+          <w:rFonts w:cs="Arial" w:ascii="Arial" w:hAnsi="Arial"/>
           <w:kern w:val="0"/>
           <w:sz w:val="20"/>
           <w:szCs w:val="20"/>
@@ -428,70 +340,72 @@
     <w:p>
       <w:pPr>
         <w:pStyle w:val="Standard"/>
-        <w:ind w:left="5672"/>
+        <w:ind w:left="5672" w:hanging="0"/>
         <w:rPr>
           <w:rFonts w:ascii="Arial" w:hAnsi="Arial" w:cs="Arial"/>
           <w:b/>
+          <w:b/>
           <w:bCs/>
-          <w:sz w:val="20"/>
-          <w:szCs w:val="20"/>
-        </w:rPr>
-      </w:pPr>
-    </w:p>
-    <w:p>
-      <w:pPr>
-        <w:pStyle w:val="Standard"/>
-        <w:ind w:left="5672"/>
-        <w:rPr>
-          <w:rFonts w:ascii="Arial" w:hAnsi="Arial" w:cs="Arial"/>
           <w:sz w:val="20"/>
           <w:szCs w:val="20"/>
         </w:rPr>
       </w:pPr>
       <w:r>
         <w:rPr>
-          <w:rFonts w:ascii="Arial" w:hAnsi="Arial" w:cs="Arial"/>
+          <w:rFonts w:cs="Arial" w:ascii="Arial" w:hAnsi="Arial"/>
           <w:b/>
           <w:bCs/>
           <w:sz w:val="20"/>
           <w:szCs w:val="20"/>
         </w:rPr>
-        <w:t>Patricia PETIT</w:t>
-      </w:r>
-      <w:r>
-        <w:rPr>
-          <w:rFonts w:ascii="Arial" w:hAnsi="Arial" w:cs="Arial"/>
-          <w:sz w:val="20"/>
-          <w:szCs w:val="20"/>
-        </w:rPr>
-        <w:br/>
-      </w:r>
-      <w:r>
-        <w:rPr>
-          <w:rFonts w:ascii="Arial" w:hAnsi="Arial" w:cs="Arial"/>
-          <w:sz w:val="20"/>
-          <w:szCs w:val="20"/>
-        </w:rPr>
-        <w:t xml:space="preserve">Maire de </w:t>
-      </w:r>
-      <w:r>
-        <w:rPr>
-          <w:rFonts w:ascii="Arial" w:hAnsi="Arial" w:cs="Arial"/>
-          <w:sz w:val="20"/>
-          <w:szCs w:val="20"/>
-        </w:rPr>
-        <w:t>Maarch-les-Bains</w:t>
       </w:r>
     </w:p>
     <w:p>
       <w:pPr>
         <w:pStyle w:val="Standard"/>
+        <w:ind w:left="5672" w:hanging="0"/>
         <w:rPr>
           <w:rFonts w:ascii="Arial" w:hAnsi="Arial" w:cs="Arial"/>
           <w:sz w:val="20"/>
           <w:szCs w:val="20"/>
         </w:rPr>
       </w:pPr>
+      <w:r>
+        <w:rPr>
+          <w:rFonts w:cs="Arial" w:ascii="Arial" w:hAnsi="Arial"/>
+          <w:b/>
+          <w:bCs/>
+          <w:sz w:val="20"/>
+          <w:szCs w:val="20"/>
+        </w:rPr>
+        <w:t>Patricia PETIT</w:t>
+      </w:r>
+      <w:r>
+        <w:rPr>
+          <w:rFonts w:cs="Arial" w:ascii="Arial" w:hAnsi="Arial"/>
+          <w:sz w:val="20"/>
+          <w:szCs w:val="20"/>
+        </w:rPr>
+        <w:br/>
+        <w:t>Maire de Maarch-les-Bains</w:t>
+      </w:r>
+    </w:p>
+    <w:p>
+      <w:pPr>
+        <w:pStyle w:val="Standard"/>
+        <w:rPr>
+          <w:rFonts w:ascii="Arial" w:hAnsi="Arial" w:cs="Arial"/>
+          <w:sz w:val="20"/>
+          <w:szCs w:val="20"/>
+        </w:rPr>
+      </w:pPr>
+      <w:r>
+        <w:rPr>
+          <w:rFonts w:cs="Arial" w:ascii="Arial" w:hAnsi="Arial"/>
+          <w:sz w:val="20"/>
+          <w:szCs w:val="20"/>
+        </w:rPr>
+      </w:r>
     </w:p>
     <w:p>
       <w:pPr>
@@ -503,6 +417,13 @@
           <w:szCs w:val="20"/>
         </w:rPr>
       </w:pPr>
+      <w:r>
+        <w:rPr>
+          <w:rFonts w:cs="Arial" w:ascii="Arial" w:hAnsi="Arial"/>
+          <w:sz w:val="20"/>
+          <w:szCs w:val="20"/>
+        </w:rPr>
+      </w:r>
     </w:p>
     <w:p>
       <w:pPr>
@@ -516,62 +437,51 @@
       </w:pPr>
       <w:r>
         <w:rPr>
-          <w:rFonts w:ascii="Arial" w:hAnsi="Arial" w:cs="Arial"/>
-          <w:noProof/>
+          <w:rFonts w:cs="Arial" w:ascii="Arial" w:hAnsi="Arial"/>
           <w:sz w:val="20"/>
           <w:szCs w:val="20"/>
         </w:rPr>
         <w:drawing>
-          <wp:anchor distT="0" distB="0" distL="114300" distR="114300" simplePos="0" relativeHeight="251659264" behindDoc="0" locked="0" layoutInCell="1" allowOverlap="1" wp14:anchorId="53864702" wp14:editId="35662F77">
+          <wp:anchor behindDoc="0" distT="0" distB="0" distL="114300" distR="114300" simplePos="0" locked="0" layoutInCell="0" allowOverlap="1" relativeHeight="8">
             <wp:simplePos x="0" y="0"/>
             <wp:positionH relativeFrom="column">
-              <wp:posOffset>3593206</wp:posOffset>
+              <wp:posOffset>3593465</wp:posOffset>
             </wp:positionH>
             <wp:positionV relativeFrom="paragraph">
-              <wp:posOffset>4507</wp:posOffset>
+              <wp:posOffset>4445</wp:posOffset>
             </wp:positionV>
-            <wp:extent cx="1905120" cy="1266840"/>
+            <wp:extent cx="1905000" cy="1266825"/>
             <wp:effectExtent l="0" t="0" r="0" b="0"/>
             <wp:wrapSquare wrapText="bothSides"/>
-            <wp:docPr id="3" name="Image 3" descr="C:\temp\blowagie\blocImage.jpg"/>
-            <wp:cNvGraphicFramePr/>
+            <wp:docPr id="1" name="Image 3" descr="C:\temp\blowagie\blocImage.jpg"/>
+            <wp:cNvGraphicFramePr>
+              <a:graphicFrameLocks xmlns:a="http://schemas.openxmlformats.org/drawingml/2006/main" noChangeAspect="1"/>
+            </wp:cNvGraphicFramePr>
             <a:graphic xmlns:a="http://schemas.openxmlformats.org/drawingml/2006/main">
               <a:graphicData uri="http://schemas.openxmlformats.org/drawingml/2006/picture">
                 <pic:pic xmlns:pic="http://schemas.openxmlformats.org/drawingml/2006/picture">
                   <pic:nvPicPr>
-                    <pic:cNvPr id="0" name=""/>
-                    <pic:cNvPicPr/>
+                    <pic:cNvPr id="1" name="Image 3" descr="C:\temp\blowagie\blocImage.jpg"/>
+                    <pic:cNvPicPr>
+                      <a:picLocks noChangeAspect="1" noChangeArrowheads="1"/>
+                    </pic:cNvPicPr>
                   </pic:nvPicPr>
                   <pic:blipFill>
-                    <a:blip r:embed="rId6">
-                      <a:alphaModFix/>
-                      <a:biLevel thresh="25000"/>
-                      <a:extLst>
-                        <a:ext uri="{28A0092B-C50C-407E-A947-70E740481C1C}">
-                          <a14:useLocalDpi xmlns:a14="http://schemas.microsoft.com/office/drawing/2010/main" val="0"/>
-                        </a:ext>
-                      </a:extLst>
+                    <a:blip r:embed="rId2">
+                      <a:biLevel thresh="50000"/>
                     </a:blip>
-                    <a:srcRect/>
                     <a:stretch>
                       <a:fillRect/>
                     </a:stretch>
                   </pic:blipFill>
-                  <pic:spPr>
+                  <pic:spPr bwMode="auto">
                     <a:xfrm>
                       <a:off x="0" y="0"/>
-                      <a:ext cx="1905120" cy="1266840"/>
+                      <a:ext cx="1905000" cy="1266825"/>
                     </a:xfrm>
                     <a:prstGeom prst="rect">
                       <a:avLst/>
                     </a:prstGeom>
-                    <a:solidFill>
-                      <a:schemeClr val="accent1"/>
-                    </a:solidFill>
-                    <a:ln>
-                      <a:noFill/>
-                      <a:prstDash/>
-                    </a:ln>
                   </pic:spPr>
                 </pic:pic>
               </a:graphicData>
@@ -587,55 +497,46 @@
           <w:rFonts w:ascii="Arial" w:hAnsi="Arial" w:cs="Arial"/>
         </w:rPr>
       </w:pPr>
+      <w:r>
+        <w:rPr/>
+      </w:r>
     </w:p>
     <w:sectPr>
-      <w:headerReference w:type="even" r:id="rId7"/>
-      <w:headerReference w:type="default" r:id="rId8"/>
-      <w:footerReference w:type="even" r:id="rId9"/>
-      <w:footerReference w:type="default" r:id="rId10"/>
-      <w:headerReference w:type="first" r:id="rId11"/>
-      <w:footerReference w:type="first" r:id="rId12"/>
-      <w:pgSz w:w="11906" w:h="16838" w:orient="portrait"/>
-      <w:pgMar w:top="567" w:right="567" w:bottom="567" w:left="567" w:header="720" w:footer="720" w:gutter="0"/>
-      <w:cols w:space="720"/>
+      <w:headerReference w:type="even" r:id="rId3"/>
+      <w:headerReference w:type="default" r:id="rId4"/>
+      <w:headerReference w:type="first" r:id="rId5"/>
+      <w:footerReference w:type="even" r:id="rId6"/>
+      <w:footerReference w:type="default" r:id="rId7"/>
+      <w:footerReference w:type="first" r:id="rId8"/>
+      <w:type w:val="nextPage"/>
+      <w:pgSz w:w="11906" w:h="16838"/>
+      <w:pgMar w:left="567" w:right="567" w:gutter="0" w:header="720" w:top="777" w:footer="720" w:bottom="777"/>
+      <w:pgNumType w:fmt="decimal"/>
+      <w:formProt w:val="false"/>
       <w:titlePg/>
-      <w:docGrid w:linePitch="326"/>
+      <w:textDirection w:val="lrTb"/>
+      <w:docGrid w:type="default" w:linePitch="326" w:charSpace="0"/>
     </w:sectPr>
   </w:body>
 </w:document>
 </file>
 
-<file path=word/endnotes.xml><?xml version="1.0" encoding="utf-8"?>
-<w:endnotes xmlns:wpc="http://schemas.microsoft.com/office/word/2010/wordprocessingCanvas" xmlns:cx="http://schemas.microsoft.com/office/drawing/2014/chartex" xmlns:cx1="http://schemas.microsoft.com/office/drawing/2015/9/8/chartex" xmlns:cx2="http://schemas.microsoft.com/office/drawing/2015/10/21/chartex" xmlns:cx3="http://schemas.microsoft.com/office/drawing/2016/5/9/chartex" xmlns:cx4="http://schemas.microsoft.com/office/drawing/2016/5/10/chartex" xmlns:cx5="http://schemas.microsoft.com/office/drawing/2016/5/11/chartex" xmlns:cx6="http://schemas.microsoft.com/office/drawing/2016/5/12/chartex" xmlns:cx7="http://schemas.microsoft.com/office/drawing/2016/5/13/chartex" xmlns:cx8="http://schemas.microsoft.com/office/drawing/2016/5/14/chartex" xmlns:mc="http://schemas.openxmlformats.org/markup-compatibility/2006" xmlns:aink="http://schemas.microsoft.com/office/drawing/2016/ink" xmlns:am3d="http://schemas.microsoft.com/office/drawing/2017/model3d" xmlns:o="urn:schemas-microsoft-com:office:office" xmlns:r="http://schemas.openxmlformats.org/officeDocument/2006/relationships" xmlns:m="http://schemas.openxmlformats.org/officeDocument/2006/math" xmlns:v="urn:schemas-microsoft-com:vml" xmlns:wp14="http://schemas.microsoft.com/office/word/2010/wordprocessingDrawing" xmlns:wp="http://schemas.openxmlformats.org/drawingml/2006/wordprocessingDrawing" xmlns:w10="urn:schemas-microsoft-com:office:word" xmlns:w="http://schemas.openxmlformats.org/wordprocessingml/2006/main" xmlns:w14="http://schemas.microsoft.com/office/word/2010/wordml" xmlns:w15="http://schemas.microsoft.com/office/word/2012/wordml" xmlns:w16cex="http://schemas.microsoft.com/office/word/2018/wordml/cex" xmlns:w16cid="http://schemas.microsoft.com/office/word/2016/wordml/cid" xmlns:w16="http://schemas.microsoft.com/office/word/2018/wordml" xmlns:w16se="http://schemas.microsoft.com/office/word/2015/wordml/symex" xmlns:wpg="http://schemas.microsoft.com/office/word/2010/wordprocessingGroup" xmlns:wpi="http://schemas.microsoft.com/office/word/2010/wordprocessingInk" xmlns:wne="http://schemas.microsoft.com/office/word/2006/wordml" xmlns:wps="http://schemas.microsoft.com/office/word/2010/wordprocessingShape" mc:Ignorable="w14 w15 w16se w16cid w16 w16cex wp14">
-  <w:endnote w:type="separator" w:id="-1">
-    <w:p>
-      <w:r>
-        <w:separator/>
-      </w:r>
-    </w:p>
-  </w:endnote>
-  <w:endnote w:type="continuationSeparator" w:id="0">
-    <w:p>
-      <w:r>
-        <w:continuationSeparator/>
-      </w:r>
-    </w:p>
-  </w:endnote>
-</w:endnotes>
-</file>
-
 <file path=word/footer1.xml><?xml version="1.0" encoding="utf-8"?>
-<w:ftr xmlns:wpc="http://schemas.microsoft.com/office/word/2010/wordprocessingCanvas" xmlns:cx="http://schemas.microsoft.com/office/drawing/2014/chartex" xmlns:cx1="http://schemas.microsoft.com/office/drawing/2015/9/8/chartex" xmlns:cx2="http://schemas.microsoft.com/office/drawing/2015/10/21/chartex" xmlns:cx3="http://schemas.microsoft.com/office/drawing/2016/5/9/chartex" xmlns:cx4="http://schemas.microsoft.com/office/drawing/2016/5/10/chartex" xmlns:cx5="http://schemas.microsoft.com/office/drawing/2016/5/11/chartex" xmlns:cx6="http://schemas.microsoft.com/office/drawing/2016/5/12/chartex" xmlns:cx7="http://schemas.microsoft.com/office/drawing/2016/5/13/chartex" xmlns:cx8="http://schemas.microsoft.com/office/drawing/2016/5/14/chartex" xmlns:mc="http://schemas.openxmlformats.org/markup-compatibility/2006" xmlns:aink="http://schemas.microsoft.com/office/drawing/2016/ink" xmlns:am3d="http://schemas.microsoft.com/office/drawing/2017/model3d" xmlns:o="urn:schemas-microsoft-com:office:office" xmlns:r="http://schemas.openxmlformats.org/officeDocument/2006/relationships" xmlns:m="http://schemas.openxmlformats.org/officeDocument/2006/math" xmlns:v="urn:schemas-microsoft-com:vml" xmlns:wp14="http://schemas.microsoft.com/office/word/2010/wordprocessingDrawing" xmlns:wp="http://schemas.openxmlformats.org/drawingml/2006/wordprocessingDrawing" xmlns:w10="urn:schemas-microsoft-com:office:word" xmlns:w="http://schemas.openxmlformats.org/wordprocessingml/2006/main" xmlns:w14="http://schemas.microsoft.com/office/word/2010/wordml" xmlns:w15="http://schemas.microsoft.com/office/word/2012/wordml" xmlns:w16cex="http://schemas.microsoft.com/office/word/2018/wordml/cex" xmlns:w16cid="http://schemas.microsoft.com/office/word/2016/wordml/cid" xmlns:w16="http://schemas.microsoft.com/office/word/2018/wordml" xmlns:w16se="http://schemas.microsoft.com/office/word/2015/wordml/symex" xmlns:wpg="http://schemas.microsoft.com/office/word/2010/wordprocessingGroup" xmlns:wpi="http://schemas.microsoft.com/office/word/2010/wordprocessingInk" xmlns:wne="http://schemas.microsoft.com/office/word/2006/wordml" xmlns:wps="http://schemas.microsoft.com/office/word/2010/wordprocessingShape" mc:Ignorable="w14 w15 w16se w16cid w16 w16cex wp14">
+<w:ftr xmlns:o="urn:schemas-microsoft-com:office:office" xmlns:r="http://schemas.openxmlformats.org/officeDocument/2006/relationships" xmlns:v="urn:schemas-microsoft-com:vml" xmlns:w="http://schemas.openxmlformats.org/wordprocessingml/2006/main" xmlns:w10="urn:schemas-microsoft-com:office:word" xmlns:wp="http://schemas.openxmlformats.org/drawingml/2006/wordprocessingDrawing" xmlns:wps="http://schemas.microsoft.com/office/word/2010/wordprocessingShape" xmlns:wpg="http://schemas.microsoft.com/office/word/2010/wordprocessingGroup" xmlns:mc="http://schemas.openxmlformats.org/markup-compatibility/2006" xmlns:wp14="http://schemas.microsoft.com/office/word/2010/wordprocessingDrawing" xmlns:w14="http://schemas.microsoft.com/office/word/2010/wordml" xmlns:w15="http://schemas.microsoft.com/office/word/2012/wordml" mc:Ignorable="w14 wp14 w15">
   <w:p>
     <w:pPr>
       <w:pStyle w:val="Pieddepage"/>
+      <w:rPr/>
     </w:pPr>
+    <w:r>
+      <w:rPr/>
+    </w:r>
   </w:p>
 </w:ftr>
 </file>
 
 <file path=word/footer2.xml><?xml version="1.0" encoding="utf-8"?>
-<w:ftr xmlns:wpc="http://schemas.microsoft.com/office/word/2010/wordprocessingCanvas" xmlns:cx="http://schemas.microsoft.com/office/drawing/2014/chartex" xmlns:cx1="http://schemas.microsoft.com/office/drawing/2015/9/8/chartex" xmlns:cx2="http://schemas.microsoft.com/office/drawing/2015/10/21/chartex" xmlns:cx3="http://schemas.microsoft.com/office/drawing/2016/5/9/chartex" xmlns:cx4="http://schemas.microsoft.com/office/drawing/2016/5/10/chartex" xmlns:cx5="http://schemas.microsoft.com/office/drawing/2016/5/11/chartex" xmlns:cx6="http://schemas.microsoft.com/office/drawing/2016/5/12/chartex" xmlns:cx7="http://schemas.microsoft.com/office/drawing/2016/5/13/chartex" xmlns:cx8="http://schemas.microsoft.com/office/drawing/2016/5/14/chartex" xmlns:mc="http://schemas.openxmlformats.org/markup-compatibility/2006" xmlns:aink="http://schemas.microsoft.com/office/drawing/2016/ink" xmlns:am3d="http://schemas.microsoft.com/office/drawing/2017/model3d" xmlns:o="urn:schemas-microsoft-com:office:office" xmlns:r="http://schemas.openxmlformats.org/officeDocument/2006/relationships" xmlns:m="http://schemas.openxmlformats.org/officeDocument/2006/math" xmlns:v="urn:schemas-microsoft-com:vml" xmlns:wp14="http://schemas.microsoft.com/office/word/2010/wordprocessingDrawing" xmlns:wp="http://schemas.openxmlformats.org/drawingml/2006/wordprocessingDrawing" xmlns:w10="urn:schemas-microsoft-com:office:word" xmlns:w="http://schemas.openxmlformats.org/wordprocessingml/2006/main" xmlns:w14="http://schemas.microsoft.com/office/word/2010/wordml" xmlns:w15="http://schemas.microsoft.com/office/word/2012/wordml" xmlns:w16cex="http://schemas.microsoft.com/office/word/2018/wordml/cex" xmlns:w16cid="http://schemas.microsoft.com/office/word/2016/wordml/cid" xmlns:w16="http://schemas.microsoft.com/office/word/2018/wordml" xmlns:w16se="http://schemas.microsoft.com/office/word/2015/wordml/symex" xmlns:wpg="http://schemas.microsoft.com/office/word/2010/wordprocessingGroup" xmlns:wpi="http://schemas.microsoft.com/office/word/2010/wordprocessingInk" xmlns:wne="http://schemas.microsoft.com/office/word/2006/wordml" xmlns:wps="http://schemas.microsoft.com/office/word/2010/wordprocessingShape" xmlns:a="http://schemas.openxmlformats.org/drawingml/2006/main" mc:Ignorable="w14 w15 w16se w16cid w16 w16cex wp14">
+<w:ftr xmlns:o="urn:schemas-microsoft-com:office:office" xmlns:r="http://schemas.openxmlformats.org/officeDocument/2006/relationships" xmlns:v="urn:schemas-microsoft-com:vml" xmlns:w="http://schemas.openxmlformats.org/wordprocessingml/2006/main" xmlns:w10="urn:schemas-microsoft-com:office:word" xmlns:wp="http://schemas.openxmlformats.org/drawingml/2006/wordprocessingDrawing" xmlns:wps="http://schemas.microsoft.com/office/word/2010/wordprocessingShape" xmlns:wpg="http://schemas.microsoft.com/office/word/2010/wordprocessingGroup" xmlns:mc="http://schemas.openxmlformats.org/markup-compatibility/2006" xmlns:wp14="http://schemas.microsoft.com/office/word/2010/wordprocessingDrawing" xmlns:w14="http://schemas.microsoft.com/office/word/2010/wordml" xmlns:w15="http://schemas.microsoft.com/office/word/2012/wordml" mc:Ignorable="w14 wp14 w15">
   <w:p>
     <w:pPr>
       <w:pStyle w:val="Pieddepage"/>
@@ -647,40 +548,39 @@
       </w:rPr>
     </w:pPr>
     <w:r>
-      <w:rPr>
-        <w:rFonts w:ascii="Arial" w:hAnsi="Arial" w:cs="Arial"/>
-        <w:noProof/>
-        <w:sz w:val="18"/>
-        <w:szCs w:val="18"/>
-      </w:rPr>
+      <w:rPr/>
       <mc:AlternateContent>
         <mc:Choice Requires="wps">
           <w:drawing>
-            <wp:inline distT="0" distB="0" distL="0" distR="0" wp14:anchorId="35B81432" wp14:editId="71EBA418">
-              <wp:extent cx="6667500" cy="36000"/>
+            <wp:inline distT="0" distB="0" distL="0" distR="0" wp14:anchorId="35B81432">
+              <wp:extent cx="6667500" cy="36195"/>
               <wp:effectExtent l="0" t="0" r="19050" b="31115"/>
-              <wp:docPr id="7" name="Connecteur droit 7"/>
-              <wp:cNvGraphicFramePr/>
+              <wp:docPr id="7" name="Forme2"/>
               <a:graphic xmlns:a="http://schemas.openxmlformats.org/drawingml/2006/main">
                 <a:graphicData uri="http://schemas.microsoft.com/office/word/2010/wordprocessingShape">
                   <wps:wsp>
-                    <wps:cNvCnPr/>
+                    <wps:cNvSpPr/>
                     <wps:spPr>
                       <a:xfrm>
                         <a:off x="0" y="0"/>
-                        <a:ext cx="6667500" cy="36000"/>
+                        <a:ext cx="6667560" cy="36360"/>
                       </a:xfrm>
                       <a:prstGeom prst="line">
                         <a:avLst/>
                       </a:prstGeom>
-                      <a:noFill/>
                       <a:ln w="12700">
                         <a:solidFill>
-                          <a:srgbClr val="3465A4"/>
+                          <a:srgbClr val="3465a4"/>
                         </a:solidFill>
-                        <a:prstDash val="solid"/>
+                        <a:round/>
                       </a:ln>
                     </wps:spPr>
+                    <wps:style>
+                      <a:lnRef idx="0"/>
+                      <a:fillRef idx="0"/>
+                      <a:effectRef idx="0"/>
+                      <a:fontRef idx="minor"/>
+                    </wps:style>
                     <wps:bodyPr/>
                   </wps:wsp>
                 </a:graphicData>
@@ -689,9 +589,11 @@
           </w:drawing>
         </mc:Choice>
         <mc:Fallback>
-          <w:pict w14:anchorId="75EA563A">
-            <v:line id="Connecteur droit 7" style="visibility:visible;mso-wrap-style:square;mso-left-percent:-10001;mso-top-percent:-10001;mso-position-horizontal:absolute;mso-position-horizontal-relative:char;mso-position-vertical:absolute;mso-position-vertical-relative:line;mso-left-percent:-10001;mso-top-percent:-10001" o:spid="_x0000_s1026" strokecolor="#3465a4" strokeweight="1pt" from="0,0" to="525pt,2.85pt" w14:anchorId="1E5D721B" o:gfxdata="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">
-              <w10:anchorlock/>
+          <w:pict>
+            <v:line id="shape_0" from="0pt,0pt" to="524.95pt,2.8pt" ID="Forme2" stroked="t" o:allowincell="f" style="position:absolute;mso-position-vertical:top" wp14:anchorId="35B81432">
+              <v:stroke color="#3465a4" weight="12600" joinstyle="round" endcap="flat"/>
+              <v:fill o:detectmouseclick="t" on="false"/>
+              <w10:wrap type="square"/>
             </v:line>
           </w:pict>
         </mc:Fallback>
@@ -711,7 +613,7 @@
     </w:pPr>
     <w:r>
       <w:rPr>
-        <w:rFonts w:ascii="Arial" w:hAnsi="Arial" w:cs="Arial"/>
+        <w:rFonts w:cs="Arial" w:ascii="Arial" w:hAnsi="Arial"/>
         <w:color w:val="0070C0"/>
         <w:sz w:val="18"/>
         <w:szCs w:val="18"/>
@@ -723,7 +625,7 @@
 </file>
 
 <file path=word/footer3.xml><?xml version="1.0" encoding="utf-8"?>
-<w:ftr xmlns:wpc="http://schemas.microsoft.com/office/word/2010/wordprocessingCanvas" xmlns:cx="http://schemas.microsoft.com/office/drawing/2014/chartex" xmlns:cx1="http://schemas.microsoft.com/office/drawing/2015/9/8/chartex" xmlns:cx2="http://schemas.microsoft.com/office/drawing/2015/10/21/chartex" xmlns:cx3="http://schemas.microsoft.com/office/drawing/2016/5/9/chartex" xmlns:cx4="http://schemas.microsoft.com/office/drawing/2016/5/10/chartex" xmlns:cx5="http://schemas.microsoft.com/office/drawing/2016/5/11/chartex" xmlns:cx6="http://schemas.microsoft.com/office/drawing/2016/5/12/chartex" xmlns:cx7="http://schemas.microsoft.com/office/drawing/2016/5/13/chartex" xmlns:cx8="http://schemas.microsoft.com/office/drawing/2016/5/14/chartex" xmlns:mc="http://schemas.openxmlformats.org/markup-compatibility/2006" xmlns:aink="http://schemas.microsoft.com/office/drawing/2016/ink" xmlns:am3d="http://schemas.microsoft.com/office/drawing/2017/model3d" xmlns:o="urn:schemas-microsoft-com:office:office" xmlns:r="http://schemas.openxmlformats.org/officeDocument/2006/relationships" xmlns:m="http://schemas.openxmlformats.org/officeDocument/2006/math" xmlns:v="urn:schemas-microsoft-com:vml" xmlns:wp14="http://schemas.microsoft.com/office/word/2010/wordprocessingDrawing" xmlns:wp="http://schemas.openxmlformats.org/drawingml/2006/wordprocessingDrawing" xmlns:w10="urn:schemas-microsoft-com:office:word" xmlns:w="http://schemas.openxmlformats.org/wordprocessingml/2006/main" xmlns:w14="http://schemas.microsoft.com/office/word/2010/wordml" xmlns:w15="http://schemas.microsoft.com/office/word/2012/wordml" xmlns:w16cex="http://schemas.microsoft.com/office/word/2018/wordml/cex" xmlns:w16cid="http://schemas.microsoft.com/office/word/2016/wordml/cid" xmlns:w16="http://schemas.microsoft.com/office/word/2018/wordml" xmlns:w16se="http://schemas.microsoft.com/office/word/2015/wordml/symex" xmlns:wpg="http://schemas.microsoft.com/office/word/2010/wordprocessingGroup" xmlns:wpi="http://schemas.microsoft.com/office/word/2010/wordprocessingInk" xmlns:wne="http://schemas.microsoft.com/office/word/2006/wordml" xmlns:wps="http://schemas.microsoft.com/office/word/2010/wordprocessingShape" xmlns:a="http://schemas.openxmlformats.org/drawingml/2006/main" mc:Ignorable="w14 w15 w16se w16cid w16 w16cex wp14">
+<w:ftr xmlns:o="urn:schemas-microsoft-com:office:office" xmlns:r="http://schemas.openxmlformats.org/officeDocument/2006/relationships" xmlns:v="urn:schemas-microsoft-com:vml" xmlns:w="http://schemas.openxmlformats.org/wordprocessingml/2006/main" xmlns:w10="urn:schemas-microsoft-com:office:word" xmlns:wp="http://schemas.openxmlformats.org/drawingml/2006/wordprocessingDrawing" xmlns:wps="http://schemas.microsoft.com/office/word/2010/wordprocessingShape" xmlns:wpg="http://schemas.microsoft.com/office/word/2010/wordprocessingGroup" xmlns:mc="http://schemas.openxmlformats.org/markup-compatibility/2006" xmlns:wp14="http://schemas.microsoft.com/office/word/2010/wordprocessingDrawing" xmlns:w14="http://schemas.microsoft.com/office/word/2010/wordml" xmlns:w15="http://schemas.microsoft.com/office/word/2012/wordml" mc:Ignorable="w14 wp14 w15">
   <w:p>
     <w:pPr>
       <w:pStyle w:val="Pieddepage"/>
@@ -735,40 +637,39 @@
       </w:rPr>
     </w:pPr>
     <w:r>
-      <w:rPr>
-        <w:rFonts w:ascii="Arial" w:hAnsi="Arial" w:cs="Arial"/>
-        <w:noProof/>
-        <w:sz w:val="18"/>
-        <w:szCs w:val="18"/>
-      </w:rPr>
+      <w:rPr/>
       <mc:AlternateContent>
         <mc:Choice Requires="wps">
           <w:drawing>
-            <wp:inline distT="0" distB="0" distL="0" distR="0" wp14:anchorId="18D9C11C" wp14:editId="6795EEAF">
-              <wp:extent cx="6667500" cy="36000"/>
+            <wp:inline distT="0" distB="0" distL="0" distR="0" wp14:anchorId="18D9C11C">
+              <wp:extent cx="6667500" cy="36195"/>
               <wp:effectExtent l="0" t="0" r="19050" b="31115"/>
-              <wp:docPr id="5" name="Connecteur droit 5"/>
-              <wp:cNvGraphicFramePr/>
+              <wp:docPr id="8" name="Forme4"/>
               <a:graphic xmlns:a="http://schemas.openxmlformats.org/drawingml/2006/main">
                 <a:graphicData uri="http://schemas.microsoft.com/office/word/2010/wordprocessingShape">
                   <wps:wsp>
-                    <wps:cNvCnPr/>
+                    <wps:cNvSpPr/>
                     <wps:spPr>
                       <a:xfrm>
                         <a:off x="0" y="0"/>
-                        <a:ext cx="6667500" cy="36000"/>
+                        <a:ext cx="6667560" cy="36360"/>
                       </a:xfrm>
                       <a:prstGeom prst="line">
                         <a:avLst/>
                       </a:prstGeom>
-                      <a:noFill/>
                       <a:ln w="12700">
                         <a:solidFill>
-                          <a:srgbClr val="3465A4"/>
+                          <a:srgbClr val="3465a4"/>
                         </a:solidFill>
-                        <a:prstDash val="solid"/>
+                        <a:round/>
                       </a:ln>
                     </wps:spPr>
+                    <wps:style>
+                      <a:lnRef idx="0"/>
+                      <a:fillRef idx="0"/>
+                      <a:effectRef idx="0"/>
+                      <a:fontRef idx="minor"/>
+                    </wps:style>
                     <wps:bodyPr/>
                   </wps:wsp>
                 </a:graphicData>
@@ -777,9 +678,11 @@
           </w:drawing>
         </mc:Choice>
         <mc:Fallback>
-          <w:pict w14:anchorId="30F36C17">
-            <v:line id="Connecteur droit 5" style="visibility:visible;mso-wrap-style:square;mso-left-percent:-10001;mso-top-percent:-10001;mso-position-horizontal:absolute;mso-position-horizontal-relative:char;mso-position-vertical:absolute;mso-position-vertical-relative:line;mso-left-percent:-10001;mso-top-percent:-10001" o:spid="_x0000_s1026" strokecolor="#3465a4" strokeweight="1pt" from="0,0" to="525pt,2.85pt" w14:anchorId="239AB1B4" o:gfxdata="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">
-              <w10:anchorlock/>
+          <w:pict>
+            <v:line id="shape_0" from="0pt,-5.35pt" to="524.95pt,-2.55pt" ID="Forme4" stroked="t" o:allowincell="f" style="position:absolute;mso-position-vertical:top" wp14:anchorId="18D9C11C">
+              <v:stroke color="#3465a4" weight="12600" joinstyle="round" endcap="flat"/>
+              <v:fill o:detectmouseclick="t" on="false"/>
+              <w10:wrap type="square"/>
             </v:line>
           </w:pict>
         </mc:Fallback>
@@ -799,7 +702,7 @@
     </w:pPr>
     <w:r>
       <w:rPr>
-        <w:rFonts w:ascii="Arial" w:hAnsi="Arial" w:cs="Arial"/>
+        <w:rFonts w:cs="Arial" w:ascii="Arial" w:hAnsi="Arial"/>
         <w:color w:val="0070C0"/>
         <w:sz w:val="18"/>
         <w:szCs w:val="18"/>
@@ -810,87 +713,92 @@
 </w:ftr>
 </file>
 
-<file path=word/footnotes.xml><?xml version="1.0" encoding="utf-8"?>
-<w:footnotes xmlns:wpc="http://schemas.microsoft.com/office/word/2010/wordprocessingCanvas" xmlns:cx="http://schemas.microsoft.com/office/drawing/2014/chartex" xmlns:cx1="http://schemas.microsoft.com/office/drawing/2015/9/8/chartex" xmlns:cx2="http://schemas.microsoft.com/office/drawing/2015/10/21/chartex" xmlns:cx3="http://schemas.microsoft.com/office/drawing/2016/5/9/chartex" xmlns:cx4="http://schemas.microsoft.com/office/drawing/2016/5/10/chartex" xmlns:cx5="http://schemas.microsoft.com/office/drawing/2016/5/11/chartex" xmlns:cx6="http://schemas.microsoft.com/office/drawing/2016/5/12/chartex" xmlns:cx7="http://schemas.microsoft.com/office/drawing/2016/5/13/chartex" xmlns:cx8="http://schemas.microsoft.com/office/drawing/2016/5/14/chartex" xmlns:mc="http://schemas.openxmlformats.org/markup-compatibility/2006" xmlns:aink="http://schemas.microsoft.com/office/drawing/2016/ink" xmlns:am3d="http://schemas.microsoft.com/office/drawing/2017/model3d" xmlns:o="urn:schemas-microsoft-com:office:office" xmlns:r="http://schemas.openxmlformats.org/officeDocument/2006/relationships" xmlns:m="http://schemas.openxmlformats.org/officeDocument/2006/math" xmlns:v="urn:schemas-microsoft-com:vml" xmlns:wp14="http://schemas.microsoft.com/office/word/2010/wordprocessingDrawing" xmlns:wp="http://schemas.openxmlformats.org/drawingml/2006/wordprocessingDrawing" xmlns:w10="urn:schemas-microsoft-com:office:word" xmlns:w="http://schemas.openxmlformats.org/wordprocessingml/2006/main" xmlns:w14="http://schemas.microsoft.com/office/word/2010/wordml" xmlns:w15="http://schemas.microsoft.com/office/word/2012/wordml" xmlns:w16cex="http://schemas.microsoft.com/office/word/2018/wordml/cex" xmlns:w16cid="http://schemas.microsoft.com/office/word/2016/wordml/cid" xmlns:w16="http://schemas.microsoft.com/office/word/2018/wordml" xmlns:w16se="http://schemas.microsoft.com/office/word/2015/wordml/symex" xmlns:wpg="http://schemas.microsoft.com/office/word/2010/wordprocessingGroup" xmlns:wpi="http://schemas.microsoft.com/office/word/2010/wordprocessingInk" xmlns:wne="http://schemas.microsoft.com/office/word/2006/wordml" xmlns:wps="http://schemas.microsoft.com/office/word/2010/wordprocessingShape" mc:Ignorable="w14 w15 w16se w16cid w16 w16cex wp14">
-  <w:footnote w:type="separator" w:id="-1">
-    <w:p>
-      <w:r>
-        <w:rPr>
-          <w:color w:val="000000"/>
-        </w:rPr>
-        <w:ptab w:alignment="center" w:relativeTo="margin" w:leader="none"/>
-      </w:r>
-    </w:p>
-  </w:footnote>
-  <w:footnote w:type="continuationSeparator" w:id="0">
-    <w:p>
-      <w:r>
-        <w:continuationSeparator/>
-      </w:r>
-    </w:p>
-  </w:footnote>
-</w:footnotes>
-</file>
-
 <file path=word/header1.xml><?xml version="1.0" encoding="utf-8"?>
-<w:hdr xmlns:wpc="http://schemas.microsoft.com/office/word/2010/wordprocessingCanvas" xmlns:cx="http://schemas.microsoft.com/office/drawing/2014/chartex" xmlns:cx1="http://schemas.microsoft.com/office/drawing/2015/9/8/chartex" xmlns:cx2="http://schemas.microsoft.com/office/drawing/2015/10/21/chartex" xmlns:cx3="http://schemas.microsoft.com/office/drawing/2016/5/9/chartex" xmlns:cx4="http://schemas.microsoft.com/office/drawing/2016/5/10/chartex" xmlns:cx5="http://schemas.microsoft.com/office/drawing/2016/5/11/chartex" xmlns:cx6="http://schemas.microsoft.com/office/drawing/2016/5/12/chartex" xmlns:cx7="http://schemas.microsoft.com/office/drawing/2016/5/13/chartex" xmlns:cx8="http://schemas.microsoft.com/office/drawing/2016/5/14/chartex" xmlns:mc="http://schemas.openxmlformats.org/markup-compatibility/2006" xmlns:aink="http://schemas.microsoft.com/office/drawing/2016/ink" xmlns:am3d="http://schemas.microsoft.com/office/drawing/2017/model3d" xmlns:o="urn:schemas-microsoft-com:office:office" xmlns:r="http://schemas.openxmlformats.org/officeDocument/2006/relationships" xmlns:m="http://schemas.openxmlformats.org/officeDocument/2006/math" xmlns:v="urn:schemas-microsoft-com:vml" xmlns:wp14="http://schemas.microsoft.com/office/word/2010/wordprocessingDrawing" xmlns:wp="http://schemas.openxmlformats.org/drawingml/2006/wordprocessingDrawing" xmlns:w10="urn:schemas-microsoft-com:office:word" xmlns:w="http://schemas.openxmlformats.org/wordprocessingml/2006/main" xmlns:w14="http://schemas.microsoft.com/office/word/2010/wordml" xmlns:w15="http://schemas.microsoft.com/office/word/2012/wordml" xmlns:w16cex="http://schemas.microsoft.com/office/word/2018/wordml/cex" xmlns:w16cid="http://schemas.microsoft.com/office/word/2016/wordml/cid" xmlns:w16="http://schemas.microsoft.com/office/word/2018/wordml" xmlns:w16se="http://schemas.microsoft.com/office/word/2015/wordml/symex" xmlns:wpg="http://schemas.microsoft.com/office/word/2010/wordprocessingGroup" xmlns:wpi="http://schemas.microsoft.com/office/word/2010/wordprocessingInk" xmlns:wne="http://schemas.microsoft.com/office/word/2006/wordml" xmlns:wps="http://schemas.microsoft.com/office/word/2010/wordprocessingShape" mc:Ignorable="w14 w15 w16se w16cid w16 w16cex wp14">
+<w:hdr xmlns:o="urn:schemas-microsoft-com:office:office" xmlns:r="http://schemas.openxmlformats.org/officeDocument/2006/relationships" xmlns:v="urn:schemas-microsoft-com:vml" xmlns:w="http://schemas.openxmlformats.org/wordprocessingml/2006/main" xmlns:w10="urn:schemas-microsoft-com:office:word" xmlns:wp="http://schemas.openxmlformats.org/drawingml/2006/wordprocessingDrawing" xmlns:wps="http://schemas.microsoft.com/office/word/2010/wordprocessingShape" xmlns:wpg="http://schemas.microsoft.com/office/word/2010/wordprocessingGroup" xmlns:mc="http://schemas.openxmlformats.org/markup-compatibility/2006" xmlns:wp14="http://schemas.microsoft.com/office/word/2010/wordprocessingDrawing" xmlns:w14="http://schemas.microsoft.com/office/word/2010/wordml" xmlns:w15="http://schemas.microsoft.com/office/word/2012/wordml" mc:Ignorable="w14 wp14 w15">
   <w:p>
     <w:pPr>
-      <w:pStyle w:val="En-tte"/>
+      <w:pStyle w:val="Entte"/>
+      <w:rPr/>
     </w:pPr>
+    <w:r>
+      <w:rPr/>
+    </w:r>
   </w:p>
 </w:hdr>
 </file>
 
 <file path=word/header2.xml><?xml version="1.0" encoding="utf-8"?>
-<w:hdr xmlns:wpc="http://schemas.microsoft.com/office/word/2010/wordprocessingCanvas" xmlns:cx="http://schemas.microsoft.com/office/drawing/2014/chartex" xmlns:cx1="http://schemas.microsoft.com/office/drawing/2015/9/8/chartex" xmlns:cx2="http://schemas.microsoft.com/office/drawing/2015/10/21/chartex" xmlns:cx3="http://schemas.microsoft.com/office/drawing/2016/5/9/chartex" xmlns:cx4="http://schemas.microsoft.com/office/drawing/2016/5/10/chartex" xmlns:cx5="http://schemas.microsoft.com/office/drawing/2016/5/11/chartex" xmlns:cx6="http://schemas.microsoft.com/office/drawing/2016/5/12/chartex" xmlns:cx7="http://schemas.microsoft.com/office/drawing/2016/5/13/chartex" xmlns:cx8="http://schemas.microsoft.com/office/drawing/2016/5/14/chartex" xmlns:mc="http://schemas.openxmlformats.org/markup-compatibility/2006" xmlns:aink="http://schemas.microsoft.com/office/drawing/2016/ink" xmlns:am3d="http://schemas.microsoft.com/office/drawing/2017/model3d" xmlns:o="urn:schemas-microsoft-com:office:office" xmlns:r="http://schemas.openxmlformats.org/officeDocument/2006/relationships" xmlns:m="http://schemas.openxmlformats.org/officeDocument/2006/math" xmlns:v="urn:schemas-microsoft-com:vml" xmlns:wp14="http://schemas.microsoft.com/office/word/2010/wordprocessingDrawing" xmlns:wp="http://schemas.openxmlformats.org/drawingml/2006/wordprocessingDrawing" xmlns:w10="urn:schemas-microsoft-com:office:word" xmlns:w="http://schemas.openxmlformats.org/wordprocessingml/2006/main" xmlns:w14="http://schemas.microsoft.com/office/word/2010/wordml" xmlns:w15="http://schemas.microsoft.com/office/word/2012/wordml" xmlns:w16cex="http://schemas.microsoft.com/office/word/2018/wordml/cex" xmlns:w16cid="http://schemas.microsoft.com/office/word/2016/wordml/cid" xmlns:w16="http://schemas.microsoft.com/office/word/2018/wordml" xmlns:w16se="http://schemas.microsoft.com/office/word/2015/wordml/symex" xmlns:wpg="http://schemas.microsoft.com/office/word/2010/wordprocessingGroup" xmlns:wpi="http://schemas.microsoft.com/office/word/2010/wordprocessingInk" xmlns:wne="http://schemas.microsoft.com/office/word/2006/wordml" xmlns:wps="http://schemas.microsoft.com/office/word/2010/wordprocessingShape" xmlns:a="http://schemas.openxmlformats.org/drawingml/2006/main" xmlns:pic="http://schemas.openxmlformats.org/drawingml/2006/picture" xmlns:a14="http://schemas.microsoft.com/office/drawing/2010/main" mc:Ignorable="w14 w15 w16se w16cid w16 w16cex wp14">
+<w:hdr xmlns:o="urn:schemas-microsoft-com:office:office" xmlns:r="http://schemas.openxmlformats.org/officeDocument/2006/relationships" xmlns:v="urn:schemas-microsoft-com:vml" xmlns:w="http://schemas.openxmlformats.org/wordprocessingml/2006/main" xmlns:w10="urn:schemas-microsoft-com:office:word" xmlns:wp="http://schemas.openxmlformats.org/drawingml/2006/wordprocessingDrawing" xmlns:wps="http://schemas.microsoft.com/office/word/2010/wordprocessingShape" xmlns:wpg="http://schemas.microsoft.com/office/word/2010/wordprocessingGroup" xmlns:mc="http://schemas.openxmlformats.org/markup-compatibility/2006" xmlns:wp14="http://schemas.microsoft.com/office/word/2010/wordprocessingDrawing" xmlns:w14="http://schemas.microsoft.com/office/word/2010/wordml" xmlns:w15="http://schemas.microsoft.com/office/word/2012/wordml" mc:Ignorable="w14 wp14 w15">
   <w:tbl>
     <w:tblPr>
       <w:tblStyle w:val="Grilledutableau"/>
-      <w:tblW w:w="0" w:type="auto"/>
-      <w:tblBorders>
-        <w:top w:val="none" w:color="auto" w:sz="0" w:space="0"/>
-        <w:left w:val="none" w:color="auto" w:sz="0" w:space="0"/>
-        <w:bottom w:val="none" w:color="auto" w:sz="0" w:space="0"/>
-        <w:right w:val="none" w:color="auto" w:sz="0" w:space="0"/>
-      </w:tblBorders>
-      <w:tblLook w:val="04A0" w:firstRow="1" w:lastRow="0" w:firstColumn="1" w:lastColumn="0" w:noHBand="0" w:noVBand="1"/>
+      <w:tblW w:w="10762" w:type="dxa"/>
+      <w:jc w:val="left"/>
+      <w:tblInd w:w="0" w:type="dxa"/>
+      <w:tblLayout w:type="fixed"/>
+      <w:tblCellMar>
+        <w:top w:w="0" w:type="dxa"/>
+        <w:left w:w="108" w:type="dxa"/>
+        <w:bottom w:w="0" w:type="dxa"/>
+        <w:right w:w="108" w:type="dxa"/>
+      </w:tblCellMar>
+      <w:tblLook w:val="04a0" w:noHBand="0" w:noVBand="1" w:firstColumn="1" w:lastRow="0" w:lastColumn="0" w:firstRow="1"/>
     </w:tblPr>
     <w:tblGrid>
       <w:gridCol w:w="10762"/>
     </w:tblGrid>
     <w:tr>
+      <w:trPr/>
       <w:tc>
         <w:tcPr>
           <w:tcW w:w="10762" w:type="dxa"/>
+          <w:tcBorders>
+            <w:top w:val="nil"/>
+            <w:left w:val="nil"/>
+            <w:bottom w:val="nil"/>
+            <w:right w:val="nil"/>
+          </w:tcBorders>
           <w:vAlign w:val="center"/>
         </w:tcPr>
         <w:tbl>
           <w:tblPr>
             <w:tblStyle w:val="Grilledutableau"/>
-            <w:tblW w:w="0" w:type="auto"/>
-            <w:tblBorders>
-              <w:top w:val="none" w:color="auto" w:sz="0" w:space="0"/>
-              <w:left w:val="none" w:color="auto" w:sz="0" w:space="0"/>
-              <w:bottom w:val="none" w:color="auto" w:sz="0" w:space="0"/>
-              <w:right w:val="none" w:color="auto" w:sz="0" w:space="0"/>
-              <w:insideH w:val="none" w:color="auto" w:sz="0" w:space="0"/>
-              <w:insideV w:val="none" w:color="auto" w:sz="0" w:space="0"/>
-            </w:tblBorders>
-            <w:tblLook w:val="04A0" w:firstRow="1" w:lastRow="0" w:firstColumn="1" w:lastColumn="0" w:noHBand="0" w:noVBand="1"/>
+            <w:tblW w:w="5901" w:type="dxa"/>
+            <w:jc w:val="left"/>
+            <w:tblInd w:w="0" w:type="dxa"/>
+            <w:tblLayout w:type="fixed"/>
+            <w:tblCellMar>
+              <w:top w:w="0" w:type="dxa"/>
+              <w:left w:w="108" w:type="dxa"/>
+              <w:bottom w:w="0" w:type="dxa"/>
+              <w:right w:w="108" w:type="dxa"/>
+            </w:tblCellMar>
+            <w:tblLook w:val="04a0" w:noHBand="0" w:noVBand="1" w:firstColumn="1" w:lastRow="0" w:lastColumn="0" w:firstRow="1"/>
           </w:tblPr>
           <w:tblGrid>
-            <w:gridCol w:w="2766"/>
+            <w:gridCol w:w="2765"/>
             <w:gridCol w:w="3135"/>
           </w:tblGrid>
           <w:tr>
+            <w:trPr/>
             <w:tc>
               <w:tcPr>
-                <w:tcW w:w="2766" w:type="dxa"/>
+                <w:tcW w:w="2765" w:type="dxa"/>
+                <w:tcBorders>
+                  <w:top w:val="nil"/>
+                  <w:left w:val="nil"/>
+                  <w:bottom w:val="nil"/>
+                  <w:right w:val="nil"/>
+                </w:tcBorders>
               </w:tcPr>
               <w:p>
                 <w:pPr>
                   <w:pStyle w:val="Standard"/>
+                  <w:widowControl w:val="false"/>
+                  <w:suppressAutoHyphens w:val="true"/>
+                  <w:spacing w:before="0" w:after="0"/>
+                  <w:jc w:val="left"/>
+                  <w:textAlignment w:val="baseline"/>
                   <w:rPr>
                     <w:rFonts w:ascii="Arial" w:hAnsi="Arial" w:cs="Arial"/>
                     <w:color w:val="808080"/>
@@ -900,41 +808,39 @@
                 </w:pPr>
                 <w:r>
                   <w:rPr>
-                    <w:rFonts w:ascii="Arial" w:hAnsi="Arial" w:cs="Arial"/>
-                    <w:noProof/>
-                    <w:color w:val="808080"/>
-                    <w:sz w:val="20"/>
-                    <w:szCs w:val="20"/>
+                    <w:rFonts w:eastAsia="Droid Sans Fallback"/>
+                    <w:kern w:val="2"/>
+                    <w:sz w:val="24"/>
+                    <w:szCs w:val="24"/>
+                    <w:lang w:val="fr-FR" w:eastAsia="zh-CN" w:bidi="hi-IN"/>
                   </w:rPr>
                   <w:drawing>
-                    <wp:inline distT="0" distB="0" distL="0" distR="0" wp14:anchorId="733F937C" wp14:editId="69E54038">
-                      <wp:extent cx="1616075" cy="470130"/>
-                      <wp:effectExtent l="0" t="0" r="3175" b="0"/>
-                      <wp:docPr id="8" name="Image1"/>
-                      <wp:cNvGraphicFramePr/>
+                    <wp:inline distT="0" distB="0" distL="0" distR="0">
+                      <wp:extent cx="1616075" cy="469900"/>
+                      <wp:effectExtent l="0" t="0" r="0" b="0"/>
+                      <wp:docPr id="2" name="Image1" descr=""/>
+                      <wp:cNvGraphicFramePr>
+                        <a:graphicFrameLocks xmlns:a="http://schemas.openxmlformats.org/drawingml/2006/main" noChangeAspect="1"/>
+                      </wp:cNvGraphicFramePr>
                       <a:graphic xmlns:a="http://schemas.openxmlformats.org/drawingml/2006/main">
                         <a:graphicData uri="http://schemas.openxmlformats.org/drawingml/2006/picture">
                           <pic:pic xmlns:pic="http://schemas.openxmlformats.org/drawingml/2006/picture">
                             <pic:nvPicPr>
-                              <pic:cNvPr id="0" name=""/>
-                              <pic:cNvPicPr/>
+                              <pic:cNvPr id="2" name="Image1" descr=""/>
+                              <pic:cNvPicPr>
+                                <a:picLocks noChangeAspect="1" noChangeArrowheads="1"/>
+                              </pic:cNvPicPr>
                             </pic:nvPicPr>
                             <pic:blipFill>
-                              <a:blip r:embed="rId1">
-                                <a:extLst>
-                                  <a:ext uri="{28A0092B-C50C-407E-A947-70E740481C1C}">
-                                    <a14:useLocalDpi xmlns:a14="http://schemas.microsoft.com/office/drawing/2010/main" val="0"/>
-                                  </a:ext>
-                                </a:extLst>
-                              </a:blip>
+                              <a:blip r:embed="rId1"/>
                               <a:stretch>
                                 <a:fillRect/>
                               </a:stretch>
                             </pic:blipFill>
-                            <pic:spPr>
+                            <pic:spPr bwMode="auto">
                               <a:xfrm>
                                 <a:off x="0" y="0"/>
-                                <a:ext cx="1616075" cy="470130"/>
+                                <a:ext cx="1616075" cy="469900"/>
                               </a:xfrm>
                               <a:prstGeom prst="rect">
                                 <a:avLst/>
@@ -951,10 +857,21 @@
             <w:tc>
               <w:tcPr>
                 <w:tcW w:w="3135" w:type="dxa"/>
+                <w:tcBorders>
+                  <w:top w:val="nil"/>
+                  <w:left w:val="nil"/>
+                  <w:bottom w:val="nil"/>
+                  <w:right w:val="nil"/>
+                </w:tcBorders>
               </w:tcPr>
               <w:p>
                 <w:pPr>
                   <w:pStyle w:val="Standard"/>
+                  <w:widowControl w:val="false"/>
+                  <w:suppressAutoHyphens w:val="true"/>
+                  <w:spacing w:before="0" w:after="0"/>
+                  <w:jc w:val="left"/>
+                  <w:textAlignment w:val="baseline"/>
                   <w:rPr>
                     <w:rFonts w:ascii="Arial" w:hAnsi="Arial" w:cs="Arial"/>
                     <w:color w:val="0070C0"/>
@@ -964,10 +881,12 @@
                 </w:pPr>
                 <w:r>
                   <w:rPr>
-                    <w:rFonts w:ascii="Arial" w:hAnsi="Arial" w:cs="Arial"/>
+                    <w:rFonts w:eastAsia="Droid Sans Fallback" w:cs="Arial" w:ascii="Arial" w:hAnsi="Arial"/>
                     <w:color w:val="0070C0"/>
+                    <w:kern w:val="2"/>
                     <w:sz w:val="18"/>
                     <w:szCs w:val="18"/>
+                    <w:lang w:val="fr-FR" w:eastAsia="zh-CN" w:bidi="hi-IN"/>
                   </w:rPr>
                   <w:t>Hôtel de Ville</w:t>
                 </w:r>
@@ -975,6 +894,11 @@
               <w:p>
                 <w:pPr>
                   <w:pStyle w:val="Standard"/>
+                  <w:widowControl w:val="false"/>
+                  <w:suppressAutoHyphens w:val="true"/>
+                  <w:spacing w:before="0" w:after="0"/>
+                  <w:jc w:val="left"/>
+                  <w:textAlignment w:val="baseline"/>
                   <w:rPr>
                     <w:rFonts w:ascii="Arial" w:hAnsi="Arial" w:cs="Arial"/>
                     <w:color w:val="808080"/>
@@ -984,29 +908,15 @@
                 </w:pPr>
                 <w:r>
                   <w:rPr>
-                    <w:rFonts w:ascii="Arial" w:hAnsi="Arial" w:cs="Arial"/>
+                    <w:rFonts w:eastAsia="Droid Sans Fallback" w:cs="Arial" w:ascii="Arial" w:hAnsi="Arial"/>
                     <w:color w:val="0070C0"/>
+                    <w:kern w:val="2"/>
                     <w:sz w:val="18"/>
                     <w:szCs w:val="18"/>
+                    <w:lang w:val="fr-FR" w:eastAsia="zh-CN" w:bidi="hi-IN"/>
                   </w:rPr>
                   <w:t>Place de la Liberté</w:t>
-                </w:r>
-                <w:r>
-                  <w:rPr>
-                    <w:rFonts w:ascii="Arial" w:hAnsi="Arial" w:cs="Arial"/>
-                    <w:color w:val="0070C0"/>
-                    <w:sz w:val="18"/>
-                    <w:szCs w:val="18"/>
-                  </w:rPr>
                   <w:br/>
-                </w:r>
-                <w:r>
-                  <w:rPr>
-                    <w:rFonts w:ascii="Arial" w:hAnsi="Arial" w:cs="Arial"/>
-                    <w:color w:val="0070C0"/>
-                    <w:sz w:val="18"/>
-                    <w:szCs w:val="18"/>
-                  </w:rPr>
                   <w:t>99000 Maarch-les-Bains</w:t>
                 </w:r>
               </w:p>
@@ -1016,6 +926,7 @@
         <w:p>
           <w:pPr>
             <w:pStyle w:val="Standard"/>
+            <w:widowControl w:val="false"/>
             <w:rPr>
               <w:rFonts w:ascii="Calibri" w:hAnsi="Calibri" w:cs="Calibri"/>
               <w:color w:val="808080"/>
@@ -1023,6 +934,14 @@
               <w:szCs w:val="20"/>
             </w:rPr>
           </w:pPr>
+          <w:r>
+            <w:rPr>
+              <w:rFonts w:cs="Calibri" w:ascii="Calibri" w:hAnsi="Calibri"/>
+              <w:color w:val="808080"/>
+              <w:sz w:val="20"/>
+              <w:szCs w:val="20"/>
+            </w:rPr>
+          </w:r>
         </w:p>
       </w:tc>
     </w:tr>
@@ -1040,30 +959,28 @@
     <w:r>
       <w:rPr>
         <w:rFonts w:ascii="Arial" w:hAnsi="Arial"/>
-        <w:noProof/>
         <w:sz w:val="18"/>
         <w:szCs w:val="18"/>
       </w:rPr>
       <mc:AlternateContent>
         <mc:Choice Requires="wps">
           <w:drawing>
-            <wp:anchor distT="0" distB="0" distL="114300" distR="114300" simplePos="0" relativeHeight="251659264" behindDoc="0" locked="0" layoutInCell="1" allowOverlap="1" wp14:anchorId="58DD4D8C" wp14:editId="3CF4EBF8">
+            <wp:anchor behindDoc="1" distT="0" distB="0" distL="0" distR="0" simplePos="0" locked="0" layoutInCell="0" allowOverlap="1" relativeHeight="6" wp14:anchorId="58DD4D8C">
               <wp:simplePos x="0" y="0"/>
               <wp:positionH relativeFrom="column">
-                <wp:posOffset>62280</wp:posOffset>
+                <wp:posOffset>0</wp:posOffset>
               </wp:positionH>
               <wp:positionV relativeFrom="paragraph">
-                <wp:posOffset>55080</wp:posOffset>
+                <wp:posOffset>635</wp:posOffset>
               </wp:positionV>
-              <wp:extent cx="6667560" cy="0"/>
-              <wp:effectExtent l="0" t="0" r="0" b="0"/>
+              <wp:extent cx="6667500" cy="0"/>
+              <wp:effectExtent l="6350" t="6985" r="6985" b="6985"/>
               <wp:wrapNone/>
-              <wp:docPr id="2" name="Connecteur droit 2"/>
-              <wp:cNvGraphicFramePr/>
+              <wp:docPr id="3" name="Connecteur droit 2"/>
               <a:graphic xmlns:a="http://schemas.openxmlformats.org/drawingml/2006/main">
                 <a:graphicData uri="http://schemas.microsoft.com/office/word/2010/wordprocessingShape">
                   <wps:wsp>
-                    <wps:cNvCnPr/>
+                    <wps:cNvSpPr/>
                     <wps:spPr>
                       <a:xfrm>
                         <a:off x="0" y="0"/>
@@ -1072,14 +989,19 @@
                       <a:prstGeom prst="line">
                         <a:avLst/>
                       </a:prstGeom>
-                      <a:noFill/>
                       <a:ln w="12700">
                         <a:solidFill>
-                          <a:srgbClr val="3465A4"/>
+                          <a:srgbClr val="3465a4"/>
                         </a:solidFill>
-                        <a:prstDash val="solid"/>
+                        <a:round/>
                       </a:ln>
                     </wps:spPr>
+                    <wps:style>
+                      <a:lnRef idx="0"/>
+                      <a:fillRef idx="0"/>
+                      <a:effectRef idx="0"/>
+                      <a:fontRef idx="minor"/>
+                    </wps:style>
                     <wps:bodyPr/>
                   </wps:wsp>
                 </a:graphicData>
@@ -1088,8 +1010,12 @@
           </w:drawing>
         </mc:Choice>
         <mc:Fallback>
-          <w:pict w14:anchorId="43CDDB7A">
-            <v:line id="Connecteur droit 2" style="position:absolute;z-index:251659264;visibility:visible;mso-wrap-style:square;mso-wrap-distance-left:9pt;mso-wrap-distance-top:0;mso-wrap-distance-right:9pt;mso-wrap-distance-bottom:0;mso-position-horizontal:absolute;mso-position-horizontal-relative:text;mso-position-vertical:absolute;mso-position-vertical-relative:text" o:spid="_x0000_s1026" strokecolor="#3465a4" strokeweight="1pt" from="4.9pt,4.35pt" to="529.9pt,4.35pt" w14:anchorId="793A302F" o:gfxdata="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"/>
+          <w:pict>
+            <v:line id="shape_0" from="4.9pt,4.35pt" to="529.85pt,4.35pt" ID="Connecteur droit 2" stroked="t" o:allowincell="f" style="position:absolute" wp14:anchorId="58DD4D8C">
+              <v:stroke color="#3465a4" weight="12600" joinstyle="round" endcap="flat"/>
+              <v:fill o:detectmouseclick="t" on="false"/>
+              <w10:wrap type="none"/>
+            </v:line>
           </w:pict>
         </mc:Fallback>
       </mc:AlternateContent>
@@ -1099,66 +1025,82 @@
 </file>
 
 <file path=word/header3.xml><?xml version="1.0" encoding="utf-8"?>
-<w:hdr xmlns:wpc="http://schemas.microsoft.com/office/word/2010/wordprocessingCanvas" xmlns:cx="http://schemas.microsoft.com/office/drawing/2014/chartex" xmlns:cx1="http://schemas.microsoft.com/office/drawing/2015/9/8/chartex" xmlns:cx2="http://schemas.microsoft.com/office/drawing/2015/10/21/chartex" xmlns:cx3="http://schemas.microsoft.com/office/drawing/2016/5/9/chartex" xmlns:cx4="http://schemas.microsoft.com/office/drawing/2016/5/10/chartex" xmlns:cx5="http://schemas.microsoft.com/office/drawing/2016/5/11/chartex" xmlns:cx6="http://schemas.microsoft.com/office/drawing/2016/5/12/chartex" xmlns:cx7="http://schemas.microsoft.com/office/drawing/2016/5/13/chartex" xmlns:cx8="http://schemas.microsoft.com/office/drawing/2016/5/14/chartex" xmlns:mc="http://schemas.openxmlformats.org/markup-compatibility/2006" xmlns:aink="http://schemas.microsoft.com/office/drawing/2016/ink" xmlns:am3d="http://schemas.microsoft.com/office/drawing/2017/model3d" xmlns:o="urn:schemas-microsoft-com:office:office" xmlns:r="http://schemas.openxmlformats.org/officeDocument/2006/relationships" xmlns:m="http://schemas.openxmlformats.org/officeDocument/2006/math" xmlns:v="urn:schemas-microsoft-com:vml" xmlns:wp14="http://schemas.microsoft.com/office/word/2010/wordprocessingDrawing" xmlns:wp="http://schemas.openxmlformats.org/drawingml/2006/wordprocessingDrawing" xmlns:w10="urn:schemas-microsoft-com:office:word" xmlns:w="http://schemas.openxmlformats.org/wordprocessingml/2006/main" xmlns:w14="http://schemas.microsoft.com/office/word/2010/wordml" xmlns:w15="http://schemas.microsoft.com/office/word/2012/wordml" xmlns:w16cex="http://schemas.microsoft.com/office/word/2018/wordml/cex" xmlns:w16cid="http://schemas.microsoft.com/office/word/2016/wordml/cid" xmlns:w16="http://schemas.microsoft.com/office/word/2018/wordml" xmlns:w16se="http://schemas.microsoft.com/office/word/2015/wordml/symex" xmlns:wpg="http://schemas.microsoft.com/office/word/2010/wordprocessingGroup" xmlns:wpi="http://schemas.microsoft.com/office/word/2010/wordprocessingInk" xmlns:wne="http://schemas.microsoft.com/office/word/2006/wordml" xmlns:wps="http://schemas.microsoft.com/office/word/2010/wordprocessingShape" xmlns:a="http://schemas.openxmlformats.org/drawingml/2006/main" xmlns:pic="http://schemas.openxmlformats.org/drawingml/2006/picture" xmlns:a14="http://schemas.microsoft.com/office/drawing/2010/main" mc:Ignorable="w14 w15 w16se w16cid w16 w16cex wp14">
+<w:hdr xmlns:o="urn:schemas-microsoft-com:office:office" xmlns:r="http://schemas.openxmlformats.org/officeDocument/2006/relationships" xmlns:v="urn:schemas-microsoft-com:vml" xmlns:w="http://schemas.openxmlformats.org/wordprocessingml/2006/main" xmlns:w10="urn:schemas-microsoft-com:office:word" xmlns:wp="http://schemas.openxmlformats.org/drawingml/2006/wordprocessingDrawing" xmlns:wps="http://schemas.microsoft.com/office/word/2010/wordprocessingShape" xmlns:wpg="http://schemas.microsoft.com/office/word/2010/wordprocessingGroup" xmlns:mc="http://schemas.openxmlformats.org/markup-compatibility/2006" xmlns:wp14="http://schemas.microsoft.com/office/word/2010/wordprocessingDrawing" xmlns:w14="http://schemas.microsoft.com/office/word/2010/wordml" xmlns:w15="http://schemas.microsoft.com/office/word/2012/wordml" mc:Ignorable="w14 wp14 w15">
   <w:tbl>
     <w:tblPr>
       <w:tblStyle w:val="Grilledutableau"/>
       <w:tblW w:w="10768" w:type="dxa"/>
-      <w:tblBorders>
-        <w:top w:val="none" w:color="auto" w:sz="0" w:space="0"/>
-        <w:left w:val="none" w:color="auto" w:sz="0" w:space="0"/>
-        <w:bottom w:val="none" w:color="auto" w:sz="0" w:space="0"/>
-        <w:right w:val="none" w:color="auto" w:sz="0" w:space="0"/>
-        <w:insideH w:val="none" w:color="auto" w:sz="0" w:space="0"/>
-        <w:insideV w:val="none" w:color="auto" w:sz="0" w:space="0"/>
-      </w:tblBorders>
-      <w:tblLook w:val="04A0" w:firstRow="1" w:lastRow="0" w:firstColumn="1" w:lastColumn="0" w:noHBand="0" w:noVBand="1"/>
+      <w:jc w:val="left"/>
+      <w:tblInd w:w="0" w:type="dxa"/>
+      <w:tblLayout w:type="fixed"/>
+      <w:tblCellMar>
+        <w:top w:w="0" w:type="dxa"/>
+        <w:left w:w="108" w:type="dxa"/>
+        <w:bottom w:w="0" w:type="dxa"/>
+        <w:right w:w="108" w:type="dxa"/>
+      </w:tblCellMar>
+      <w:tblLook w:val="04a0" w:noHBand="0" w:noVBand="1" w:firstColumn="1" w:lastRow="0" w:lastColumn="0" w:firstRow="1"/>
     </w:tblPr>
     <w:tblGrid>
-      <w:gridCol w:w="5103"/>
+      <w:gridCol w:w="5102"/>
       <w:gridCol w:w="5659"/>
       <w:gridCol w:w="6"/>
     </w:tblGrid>
     <w:tr>
-      <w:trPr>
-        <w:gridAfter w:val="1"/>
-        <w:wAfter w:w="6" w:type="dxa"/>
-      </w:trPr>
+      <w:trPr/>
       <w:tc>
         <w:tcPr>
-          <w:tcW w:w="10762" w:type="dxa"/>
+          <w:tcW w:w="10761" w:type="dxa"/>
           <w:gridSpan w:val="2"/>
+          <w:tcBorders>
+            <w:top w:val="nil"/>
+            <w:left w:val="nil"/>
+            <w:bottom w:val="nil"/>
+            <w:right w:val="nil"/>
+          </w:tcBorders>
         </w:tcPr>
         <w:tbl>
           <w:tblPr>
             <w:tblStyle w:val="Grilledutableau"/>
             <w:tblW w:w="5000" w:type="pct"/>
-            <w:tblBorders>
-              <w:top w:val="none" w:color="auto" w:sz="0" w:space="0"/>
-              <w:left w:val="none" w:color="auto" w:sz="0" w:space="0"/>
-              <w:bottom w:val="none" w:color="auto" w:sz="0" w:space="0"/>
-              <w:right w:val="none" w:color="auto" w:sz="0" w:space="0"/>
-              <w:insideH w:val="none" w:color="auto" w:sz="0" w:space="0"/>
-              <w:insideV w:val="none" w:color="auto" w:sz="0" w:space="0"/>
-            </w:tblBorders>
-            <w:tblLook w:val="04A0" w:firstRow="1" w:lastRow="0" w:firstColumn="1" w:lastColumn="0" w:noHBand="0" w:noVBand="1"/>
+            <w:jc w:val="left"/>
+            <w:tblInd w:w="0" w:type="dxa"/>
+            <w:tblLayout w:type="fixed"/>
+            <w:tblCellMar>
+              <w:top w:w="0" w:type="dxa"/>
+              <w:left w:w="108" w:type="dxa"/>
+              <w:bottom w:w="0" w:type="dxa"/>
+              <w:right w:w="108" w:type="dxa"/>
+            </w:tblCellMar>
+            <w:tblLook w:val="04a0" w:noHBand="0" w:noVBand="1" w:firstColumn="1" w:lastRow="0" w:lastColumn="0" w:firstRow="1"/>
           </w:tblPr>
           <w:tblGrid>
-            <w:gridCol w:w="2859"/>
+            <w:gridCol w:w="2858"/>
             <w:gridCol w:w="5252"/>
             <w:gridCol w:w="2435"/>
           </w:tblGrid>
           <w:tr>
             <w:trPr>
-              <w:trHeight w:val="357"/>
+              <w:trHeight w:val="357" w:hRule="atLeast"/>
             </w:trPr>
             <w:tc>
               <w:tcPr>
-                <w:tcW w:w="2856" w:type="dxa"/>
+                <w:tcW w:w="2858" w:type="dxa"/>
+                <w:tcBorders>
+                  <w:top w:val="nil"/>
+                  <w:left w:val="nil"/>
+                  <w:bottom w:val="nil"/>
+                  <w:right w:val="nil"/>
+                </w:tcBorders>
               </w:tcPr>
               <w:p>
                 <w:pPr>
                   <w:pStyle w:val="Standard"/>
+                  <w:widowControl w:val="false"/>
+                  <w:suppressAutoHyphens w:val="true"/>
+                  <w:spacing w:before="0" w:after="0"/>
+                  <w:jc w:val="left"/>
+                  <w:textAlignment w:val="baseline"/>
                   <w:rPr>
                     <w:rFonts w:ascii="Calibri" w:hAnsi="Calibri" w:cs="Calibri"/>
                     <w:color w:val="808080"/>
@@ -1168,41 +1110,39 @@
                 </w:pPr>
                 <w:r>
                   <w:rPr>
-                    <w:rFonts w:ascii="Calibri" w:hAnsi="Calibri" w:cs="Calibri"/>
-                    <w:noProof/>
-                    <w:color w:val="808080"/>
-                    <w:sz w:val="20"/>
-                    <w:szCs w:val="20"/>
+                    <w:rFonts w:eastAsia="Droid Sans Fallback"/>
+                    <w:kern w:val="2"/>
+                    <w:sz w:val="24"/>
+                    <w:szCs w:val="24"/>
+                    <w:lang w:val="fr-FR" w:eastAsia="zh-CN" w:bidi="hi-IN"/>
                   </w:rPr>
                   <w:drawing>
-                    <wp:inline distT="0" distB="0" distL="0" distR="0" wp14:anchorId="5AE634B3" wp14:editId="4C80AF36">
-                      <wp:extent cx="1616075" cy="470130"/>
-                      <wp:effectExtent l="0" t="0" r="3175" b="0"/>
-                      <wp:docPr id="6" name="Image1"/>
-                      <wp:cNvGraphicFramePr/>
+                    <wp:inline distT="0" distB="0" distL="0" distR="0">
+                      <wp:extent cx="1616075" cy="469900"/>
+                      <wp:effectExtent l="0" t="0" r="0" b="0"/>
+                      <wp:docPr id="4" name="Image4" descr=""/>
+                      <wp:cNvGraphicFramePr>
+                        <a:graphicFrameLocks xmlns:a="http://schemas.openxmlformats.org/drawingml/2006/main" noChangeAspect="1"/>
+                      </wp:cNvGraphicFramePr>
                       <a:graphic xmlns:a="http://schemas.openxmlformats.org/drawingml/2006/main">
                         <a:graphicData uri="http://schemas.openxmlformats.org/drawingml/2006/picture">
                           <pic:pic xmlns:pic="http://schemas.openxmlformats.org/drawingml/2006/picture">
                             <pic:nvPicPr>
-                              <pic:cNvPr id="0" name=""/>
-                              <pic:cNvPicPr/>
+                              <pic:cNvPr id="4" name="Image4" descr=""/>
+                              <pic:cNvPicPr>
+                                <a:picLocks noChangeAspect="1" noChangeArrowheads="1"/>
+                              </pic:cNvPicPr>
                             </pic:nvPicPr>
                             <pic:blipFill>
-                              <a:blip r:embed="rId1">
-                                <a:extLst>
-                                  <a:ext uri="{28A0092B-C50C-407E-A947-70E740481C1C}">
-                                    <a14:useLocalDpi xmlns:a14="http://schemas.microsoft.com/office/drawing/2010/main" val="0"/>
-                                  </a:ext>
-                                </a:extLst>
-                              </a:blip>
+                              <a:blip r:embed="rId1"/>
                               <a:stretch>
                                 <a:fillRect/>
                               </a:stretch>
                             </pic:blipFill>
-                            <pic:spPr>
+                            <pic:spPr bwMode="auto">
                               <a:xfrm>
                                 <a:off x="0" y="0"/>
-                                <a:ext cx="1616075" cy="470130"/>
+                                <a:ext cx="1616075" cy="469900"/>
                               </a:xfrm>
                               <a:prstGeom prst="rect">
                                 <a:avLst/>
@@ -1218,11 +1158,22 @@
             </w:tc>
             <w:tc>
               <w:tcPr>
-                <w:tcW w:w="5247" w:type="dxa"/>
+                <w:tcW w:w="5252" w:type="dxa"/>
+                <w:tcBorders>
+                  <w:top w:val="nil"/>
+                  <w:left w:val="nil"/>
+                  <w:bottom w:val="nil"/>
+                  <w:right w:val="nil"/>
+                </w:tcBorders>
               </w:tcPr>
               <w:p>
                 <w:pPr>
                   <w:pStyle w:val="Standard"/>
+                  <w:widowControl w:val="false"/>
+                  <w:suppressAutoHyphens w:val="true"/>
+                  <w:spacing w:before="0" w:after="0"/>
+                  <w:jc w:val="left"/>
+                  <w:textAlignment w:val="baseline"/>
                   <w:rPr>
                     <w:rFonts w:ascii="Arial" w:hAnsi="Arial" w:cs="Arial"/>
                     <w:color w:val="0070C0"/>
@@ -1232,10 +1183,12 @@
                 </w:pPr>
                 <w:r>
                   <w:rPr>
-                    <w:rFonts w:ascii="Arial" w:hAnsi="Arial" w:cs="Arial"/>
+                    <w:rFonts w:eastAsia="Droid Sans Fallback" w:cs="Arial" w:ascii="Arial" w:hAnsi="Arial"/>
                     <w:color w:val="0070C0"/>
+                    <w:kern w:val="2"/>
                     <w:sz w:val="18"/>
                     <w:szCs w:val="18"/>
+                    <w:lang w:val="fr-FR" w:eastAsia="zh-CN" w:bidi="hi-IN"/>
                   </w:rPr>
                   <w:t>Hôtel de Ville</w:t>
                 </w:r>
@@ -1243,6 +1196,11 @@
               <w:p>
                 <w:pPr>
                   <w:pStyle w:val="Standard"/>
+                  <w:widowControl w:val="false"/>
+                  <w:suppressAutoHyphens w:val="true"/>
+                  <w:spacing w:before="0" w:after="0"/>
+                  <w:jc w:val="left"/>
+                  <w:textAlignment w:val="baseline"/>
                   <w:rPr>
                     <w:rFonts w:ascii="Calibri" w:hAnsi="Calibri" w:cs="Calibri"/>
                     <w:color w:val="808080"/>
@@ -1252,41 +1210,37 @@
                 </w:pPr>
                 <w:r>
                   <w:rPr>
-                    <w:rFonts w:ascii="Arial" w:hAnsi="Arial" w:cs="Arial"/>
+                    <w:rFonts w:eastAsia="Droid Sans Fallback" w:cs="Arial" w:ascii="Arial" w:hAnsi="Arial"/>
                     <w:color w:val="0070C0"/>
+                    <w:kern w:val="2"/>
                     <w:sz w:val="18"/>
                     <w:szCs w:val="18"/>
+                    <w:lang w:val="fr-FR" w:eastAsia="zh-CN" w:bidi="hi-IN"/>
                   </w:rPr>
                   <w:t>Place de la Liberté</w:t>
-                </w:r>
-                <w:r>
-                  <w:rPr>
-                    <w:rFonts w:ascii="Arial" w:hAnsi="Arial" w:cs="Arial"/>
-                    <w:color w:val="0070C0"/>
-                    <w:sz w:val="18"/>
-                    <w:szCs w:val="18"/>
-                  </w:rPr>
                   <w:br/>
-                </w:r>
-                <w:r>
-                  <w:rPr>
-                    <w:rFonts w:ascii="Arial" w:hAnsi="Arial" w:cs="Arial"/>
-                    <w:color w:val="0070C0"/>
-                    <w:sz w:val="18"/>
-                    <w:szCs w:val="18"/>
-                  </w:rPr>
                   <w:t>99000 Maarch-les-Bains</w:t>
                 </w:r>
               </w:p>
             </w:tc>
             <w:tc>
               <w:tcPr>
-                <w:tcW w:w="2433" w:type="dxa"/>
+                <w:tcW w:w="2435" w:type="dxa"/>
+                <w:tcBorders>
+                  <w:top w:val="nil"/>
+                  <w:left w:val="nil"/>
+                  <w:bottom w:val="nil"/>
+                  <w:right w:val="nil"/>
+                </w:tcBorders>
               </w:tcPr>
               <w:p>
                 <w:pPr>
                   <w:pStyle w:val="Standard"/>
+                  <w:widowControl w:val="false"/>
+                  <w:suppressAutoHyphens w:val="true"/>
+                  <w:spacing w:before="0" w:after="0"/>
                   <w:jc w:val="right"/>
+                  <w:textAlignment w:val="baseline"/>
                   <w:rPr>
                     <w:rFonts w:ascii="Arial" w:hAnsi="Arial" w:cs="Arial"/>
                     <w:color w:val="0070C0"/>
@@ -1296,17 +1250,17 @@
                 </w:pPr>
                 <w:r>
                   <w:rPr>
-                    <w:rFonts w:ascii="Arial" w:hAnsi="Arial" w:cs="Arial"/>
-                    <w:noProof/>
-                    <w:color w:val="0070C0"/>
-                    <w:sz w:val="18"/>
-                    <w:szCs w:val="18"/>
+                    <w:rFonts w:eastAsia="Droid Sans Fallback"/>
+                    <w:kern w:val="2"/>
+                    <w:sz w:val="24"/>
+                    <w:szCs w:val="24"/>
+                    <w:lang w:val="fr-FR" w:eastAsia="zh-CN" w:bidi="hi-IN"/>
                   </w:rPr>
                   <w:drawing>
-                    <wp:inline distT="0" distB="0" distL="0" distR="0" wp14:anchorId="190B1B4B" wp14:editId="25C432DB">
+                    <wp:inline distT="0" distB="0" distL="0" distR="0">
                       <wp:extent cx="682625" cy="682625"/>
-                      <wp:effectExtent l="0" t="0" r="3175" b="3175"/>
-                      <wp:docPr id="1" name="Image 1" descr="[attachments.chronoQrCode;ope=changepic;tagpos=inside;adjust;unique]"/>
+                      <wp:effectExtent l="0" t="0" r="0" b="0"/>
+                      <wp:docPr id="5" name="Image 1" descr="[attachments.chronoQrCode;ope=changepic;tagpos=inside;adjust;unique]"/>
                       <wp:cNvGraphicFramePr>
                         <a:graphicFrameLocks xmlns:a="http://schemas.openxmlformats.org/drawingml/2006/main" noChangeAspect="1"/>
                       </wp:cNvGraphicFramePr>
@@ -1314,20 +1268,13 @@
                         <a:graphicData uri="http://schemas.openxmlformats.org/drawingml/2006/picture">
                           <pic:pic xmlns:pic="http://schemas.openxmlformats.org/drawingml/2006/picture">
                             <pic:nvPicPr>
-                              <pic:cNvPr id="1" name="Image 1" descr="[attachments.chronoQrCode;ope=changepic;tagpos=inside;adjust;unique]"/>
+                              <pic:cNvPr id="5" name="Image 1" descr="[attachments.chronoQrCode;ope=changepic;tagpos=inside;adjust;unique]"/>
                               <pic:cNvPicPr>
                                 <a:picLocks noChangeAspect="1" noChangeArrowheads="1"/>
                               </pic:cNvPicPr>
                             </pic:nvPicPr>
                             <pic:blipFill>
-                              <a:blip r:embed="rId2">
-                                <a:extLst>
-                                  <a:ext uri="{28A0092B-C50C-407E-A947-70E740481C1C}">
-                                    <a14:useLocalDpi xmlns:a14="http://schemas.microsoft.com/office/drawing/2010/main" val="0"/>
-                                  </a:ext>
-                                </a:extLst>
-                              </a:blip>
-                              <a:srcRect/>
+                              <a:blip r:embed="rId2"/>
                               <a:stretch>
                                 <a:fillRect/>
                               </a:stretch>
@@ -1340,7 +1287,6 @@
                               <a:prstGeom prst="rect">
                                 <a:avLst/>
                               </a:prstGeom>
-                              <a:noFill/>
                             </pic:spPr>
                           </pic:pic>
                         </a:graphicData>
@@ -1355,6 +1301,7 @@
         <w:p>
           <w:pPr>
             <w:pStyle w:val="Standard"/>
+            <w:widowControl w:val="false"/>
             <w:rPr>
               <w:rFonts w:ascii="Calibri" w:hAnsi="Calibri" w:cs="Calibri"/>
               <w:color w:val="808080"/>
@@ -1362,17 +1309,74 @@
               <w:szCs w:val="20"/>
             </w:rPr>
           </w:pPr>
+          <w:r>
+            <w:rPr>
+              <w:rFonts w:cs="Calibri" w:ascii="Calibri" w:hAnsi="Calibri"/>
+              <w:color w:val="808080"/>
+              <w:sz w:val="20"/>
+              <w:szCs w:val="20"/>
+            </w:rPr>
+          </w:r>
+        </w:p>
+      </w:tc>
+      <w:tc>
+        <w:tcPr>
+          <w:tcW w:w="6" w:type="dxa"/>
+          <w:tcBorders>
+            <w:top w:val="nil"/>
+            <w:left w:val="nil"/>
+            <w:bottom w:val="nil"/>
+            <w:right w:val="nil"/>
+          </w:tcBorders>
+        </w:tcPr>
+        <w:p>
+          <w:pPr>
+            <w:pStyle w:val="Normal"/>
+            <w:widowControl w:val="false"/>
+            <w:suppressAutoHyphens w:val="true"/>
+            <w:spacing w:before="0" w:after="0"/>
+            <w:jc w:val="left"/>
+            <w:textAlignment w:val="baseline"/>
+            <w:rPr>
+              <w:rFonts w:ascii="Liberation Serif" w:hAnsi="Liberation Serif" w:eastAsia="Droid Sans Fallback" w:cs="FreeSans"/>
+              <w:kern w:val="2"/>
+              <w:sz w:val="24"/>
+              <w:szCs w:val="24"/>
+              <w:lang w:val="fr-FR" w:eastAsia="zh-CN" w:bidi="hi-IN"/>
+            </w:rPr>
+          </w:pPr>
+          <w:r>
+            <w:rPr>
+              <w:rFonts w:eastAsia="Droid Sans Fallback" w:cs="FreeSans"/>
+              <w:kern w:val="2"/>
+              <w:sz w:val="24"/>
+              <w:szCs w:val="24"/>
+              <w:lang w:val="fr-FR" w:eastAsia="zh-CN" w:bidi="hi-IN"/>
+            </w:rPr>
+          </w:r>
         </w:p>
       </w:tc>
     </w:tr>
     <w:tr>
+      <w:trPr/>
       <w:tc>
         <w:tcPr>
-          <w:tcW w:w="5103" w:type="dxa"/>
+          <w:tcW w:w="5102" w:type="dxa"/>
+          <w:tcBorders>
+            <w:top w:val="nil"/>
+            <w:left w:val="nil"/>
+            <w:bottom w:val="nil"/>
+            <w:right w:val="nil"/>
+          </w:tcBorders>
         </w:tcPr>
         <w:p>
           <w:pPr>
             <w:pStyle w:val="Standard"/>
+            <w:widowControl w:val="false"/>
+            <w:suppressAutoHyphens w:val="true"/>
+            <w:spacing w:before="0" w:after="0"/>
+            <w:jc w:val="left"/>
+            <w:textAlignment w:val="baseline"/>
             <w:rPr>
               <w:rFonts w:ascii="Arial" w:hAnsi="Arial" w:cs="Arial"/>
               <w:color w:val="808080"/>
@@ -1380,131 +1384,15 @@
               <w:szCs w:val="20"/>
             </w:rPr>
           </w:pPr>
-        </w:p>
-      </w:tc>
-      <w:tc>
-        <w:tcPr>
-          <w:tcW w:w="5665" w:type="dxa"/>
-          <w:gridSpan w:val="2"/>
-        </w:tcPr>
-        <w:p>
-          <w:pPr>
-            <w:pStyle w:val="Standard"/>
-            <w:rPr>
-              <w:rFonts w:ascii="Arial" w:hAnsi="Arial" w:cs="Arial"/>
+          <w:r>
+            <w:rPr>
+              <w:rFonts w:eastAsia="Droid Sans Fallback" w:cs="Arial" w:ascii="Arial" w:hAnsi="Arial"/>
               <w:color w:val="808080"/>
-              <w:sz w:val="20"/>
-              <w:szCs w:val="20"/>
-              <w:lang w:val="en-US"/>
-            </w:rPr>
-          </w:pPr>
-        </w:p>
-      </w:tc>
-    </w:tr>
-    <w:tr>
-      <w:tc>
-        <w:tcPr>
-          <w:tcW w:w="5103" w:type="dxa"/>
-        </w:tcPr>
-        <w:p>
-          <w:pPr>
-            <w:pStyle w:val="Standard"/>
-            <w:rPr>
-              <w:rFonts w:ascii="Arial" w:hAnsi="Arial" w:cs="Arial"/>
-              <w:color w:val="808080"/>
-              <w:sz w:val="20"/>
-              <w:szCs w:val="20"/>
-              <w:lang w:val="en-US"/>
-            </w:rPr>
-          </w:pPr>
-        </w:p>
-      </w:tc>
-      <w:tc>
-        <w:tcPr>
-          <w:tcW w:w="5665" w:type="dxa"/>
-          <w:gridSpan w:val="2"/>
-        </w:tcPr>
-        <w:p>
-          <w:pPr>
-            <w:pStyle w:val="Standard"/>
-            <w:rPr>
-              <w:rFonts w:ascii="Arial" w:hAnsi="Arial" w:cs="Arial"/>
-              <w:color w:val="808080"/>
-              <w:sz w:val="20"/>
-              <w:szCs w:val="20"/>
-              <w:lang w:val="en-US"/>
-            </w:rPr>
-          </w:pPr>
-        </w:p>
-      </w:tc>
-    </w:tr>
-    <w:tr>
-      <w:tc>
-        <w:tcPr>
-          <w:tcW w:w="5103" w:type="dxa"/>
-        </w:tcPr>
-        <w:p>
-          <w:pPr>
-            <w:pStyle w:val="Standard"/>
-            <w:rPr>
-              <w:rFonts w:ascii="Arial" w:hAnsi="Arial" w:cs="Arial"/>
-              <w:b/>
-              <w:bCs/>
-              <w:sz w:val="18"/>
-              <w:szCs w:val="18"/>
-            </w:rPr>
-          </w:pPr>
-          <w:r>
-            <w:rPr>
-              <w:rFonts w:ascii="Arial" w:hAnsi="Arial" w:cs="Arial"/>
-              <w:sz w:val="18"/>
-              <w:szCs w:val="18"/>
-            </w:rPr>
-            <w:t>Objet :</w:t>
-          </w:r>
-          <w:r>
-            <w:rPr>
-              <w:rFonts w:ascii="Arial" w:hAnsi="Arial" w:cs="Arial"/>
-              <w:b/>
-              <w:bCs/>
-              <w:sz w:val="18"/>
-              <w:szCs w:val="18"/>
-            </w:rPr>
-            <w:t xml:space="preserve"> [</w:t>
-          </w:r>
-          <w:proofErr w:type="spellStart"/>
-          <w:r>
-            <w:rPr>
-              <w:rFonts w:ascii="Arial" w:hAnsi="Arial" w:cs="Arial"/>
-              <w:b/>
-              <w:bCs/>
-              <w:sz w:val="18"/>
-              <w:szCs w:val="18"/>
-            </w:rPr>
-            <w:t>res_</w:t>
-          </w:r>
-          <w:proofErr w:type="gramStart"/>
-          <w:r>
-            <w:rPr>
-              <w:rFonts w:ascii="Arial" w:hAnsi="Arial" w:cs="Arial"/>
-              <w:b/>
-              <w:bCs/>
-              <w:sz w:val="18"/>
-              <w:szCs w:val="18"/>
-            </w:rPr>
-            <w:t>letterbox.subject</w:t>
-          </w:r>
-          <w:proofErr w:type="spellEnd"/>
-          <w:proofErr w:type="gramEnd"/>
-          <w:r>
-            <w:rPr>
-              <w:rFonts w:ascii="Arial" w:hAnsi="Arial" w:cs="Arial"/>
-              <w:b/>
-              <w:bCs/>
-              <w:sz w:val="18"/>
-              <w:szCs w:val="18"/>
-            </w:rPr>
-            <w:t>]</w:t>
+              <w:kern w:val="2"/>
+              <w:sz w:val="24"/>
+              <w:szCs w:val="24"/>
+              <w:lang w:val="fr-FR" w:eastAsia="zh-CN" w:bidi="hi-IN"/>
+            </w:rPr>
           </w:r>
         </w:p>
       </w:tc>
@@ -1512,27 +1400,194 @@
         <w:tcPr>
           <w:tcW w:w="5665" w:type="dxa"/>
           <w:gridSpan w:val="2"/>
+          <w:tcBorders>
+            <w:top w:val="nil"/>
+            <w:left w:val="nil"/>
+            <w:bottom w:val="nil"/>
+            <w:right w:val="nil"/>
+          </w:tcBorders>
         </w:tcPr>
         <w:p>
           <w:pPr>
             <w:pStyle w:val="Standard"/>
+            <w:widowControl w:val="false"/>
+            <w:suppressAutoHyphens w:val="true"/>
+            <w:spacing w:before="0" w:after="0"/>
+            <w:jc w:val="left"/>
+            <w:textAlignment w:val="baseline"/>
             <w:rPr>
               <w:rFonts w:ascii="Arial" w:hAnsi="Arial" w:cs="Arial"/>
+              <w:color w:val="808080"/>
               <w:sz w:val="20"/>
               <w:szCs w:val="20"/>
+              <w:lang w:val="en-US"/>
             </w:rPr>
           </w:pPr>
+          <w:r>
+            <w:rPr>
+              <w:rFonts w:eastAsia="Droid Sans Fallback" w:cs="Arial" w:ascii="Arial" w:hAnsi="Arial"/>
+              <w:color w:val="808080"/>
+              <w:kern w:val="2"/>
+              <w:sz w:val="24"/>
+              <w:szCs w:val="24"/>
+              <w:lang w:val="fr-FR" w:eastAsia="zh-CN" w:bidi="hi-IN"/>
+            </w:rPr>
+          </w:r>
         </w:p>
       </w:tc>
     </w:tr>
     <w:tr>
+      <w:trPr/>
       <w:tc>
         <w:tcPr>
-          <w:tcW w:w="5103" w:type="dxa"/>
+          <w:tcW w:w="5102" w:type="dxa"/>
+          <w:tcBorders>
+            <w:top w:val="nil"/>
+            <w:left w:val="nil"/>
+            <w:bottom w:val="nil"/>
+            <w:right w:val="nil"/>
+          </w:tcBorders>
         </w:tcPr>
         <w:p>
           <w:pPr>
             <w:pStyle w:val="Standard"/>
+            <w:widowControl w:val="false"/>
+            <w:suppressAutoHyphens w:val="true"/>
+            <w:spacing w:before="0" w:after="0"/>
+            <w:jc w:val="left"/>
+            <w:textAlignment w:val="baseline"/>
+            <w:rPr>
+              <w:rFonts w:ascii="Arial" w:hAnsi="Arial" w:cs="Arial"/>
+              <w:color w:val="808080"/>
+              <w:sz w:val="20"/>
+              <w:szCs w:val="20"/>
+              <w:lang w:val="en-US"/>
+            </w:rPr>
+          </w:pPr>
+          <w:r>
+            <w:rPr>
+              <w:rFonts w:eastAsia="Droid Sans Fallback" w:cs="Arial" w:ascii="Arial" w:hAnsi="Arial"/>
+              <w:color w:val="808080"/>
+              <w:kern w:val="2"/>
+              <w:sz w:val="24"/>
+              <w:szCs w:val="24"/>
+              <w:lang w:val="fr-FR" w:eastAsia="zh-CN" w:bidi="hi-IN"/>
+            </w:rPr>
+          </w:r>
+        </w:p>
+      </w:tc>
+      <w:tc>
+        <w:tcPr>
+          <w:tcW w:w="5665" w:type="dxa"/>
+          <w:gridSpan w:val="2"/>
+          <w:tcBorders>
+            <w:top w:val="nil"/>
+            <w:left w:val="nil"/>
+            <w:bottom w:val="nil"/>
+            <w:right w:val="nil"/>
+          </w:tcBorders>
+        </w:tcPr>
+        <w:p>
+          <w:pPr>
+            <w:pStyle w:val="Standard"/>
+            <w:widowControl w:val="false"/>
+            <w:suppressAutoHyphens w:val="true"/>
+            <w:spacing w:before="0" w:after="0"/>
+            <w:jc w:val="left"/>
+            <w:textAlignment w:val="baseline"/>
+            <w:rPr>
+              <w:rFonts w:ascii="Arial" w:hAnsi="Arial" w:cs="Arial"/>
+              <w:color w:val="808080"/>
+              <w:sz w:val="20"/>
+              <w:szCs w:val="20"/>
+              <w:lang w:val="en-US"/>
+            </w:rPr>
+          </w:pPr>
+          <w:r>
+            <w:rPr>
+              <w:rFonts w:eastAsia="Droid Sans Fallback" w:cs="Arial" w:ascii="Arial" w:hAnsi="Arial"/>
+              <w:color w:val="808080"/>
+              <w:kern w:val="2"/>
+              <w:sz w:val="24"/>
+              <w:szCs w:val="24"/>
+              <w:lang w:val="fr-FR" w:eastAsia="zh-CN" w:bidi="hi-IN"/>
+            </w:rPr>
+          </w:r>
+        </w:p>
+      </w:tc>
+    </w:tr>
+    <w:tr>
+      <w:trPr/>
+      <w:tc>
+        <w:tcPr>
+          <w:tcW w:w="5102" w:type="dxa"/>
+          <w:tcBorders>
+            <w:top w:val="nil"/>
+            <w:left w:val="nil"/>
+            <w:bottom w:val="nil"/>
+            <w:right w:val="nil"/>
+          </w:tcBorders>
+        </w:tcPr>
+        <w:p>
+          <w:pPr>
+            <w:pStyle w:val="Standard"/>
+            <w:widowControl w:val="false"/>
+            <w:suppressAutoHyphens w:val="true"/>
+            <w:spacing w:before="0" w:after="0"/>
+            <w:jc w:val="left"/>
+            <w:textAlignment w:val="baseline"/>
+            <w:rPr>
+              <w:rFonts w:ascii="Arial" w:hAnsi="Arial" w:cs="Arial"/>
+              <w:b/>
+              <w:b/>
+              <w:bCs/>
+              <w:sz w:val="18"/>
+              <w:szCs w:val="18"/>
+            </w:rPr>
+          </w:pPr>
+          <w:r>
+            <w:rPr>
+              <w:rFonts w:eastAsia="Droid Sans Fallback" w:cs="Arial" w:ascii="Arial" w:hAnsi="Arial"/>
+              <w:kern w:val="2"/>
+              <w:sz w:val="18"/>
+              <w:szCs w:val="18"/>
+              <w:lang w:val="fr-FR" w:eastAsia="zh-CN" w:bidi="hi-IN"/>
+            </w:rPr>
+            <w:t>Objet :</w:t>
+          </w:r>
+          <w:r>
+            <w:rPr>
+              <w:rFonts w:eastAsia="Droid Sans Fallback" w:cs="Arial" w:ascii="Arial" w:hAnsi="Arial"/>
+              <w:b/>
+              <w:bCs/>
+              <w:kern w:val="2"/>
+              <w:sz w:val="18"/>
+              <w:szCs w:val="18"/>
+              <w:lang w:val="fr-FR" w:eastAsia="zh-CN" w:bidi="hi-IN"/>
+            </w:rPr>
+            <w:t xml:space="preserve"> [res_letterbox.subject]</w:t>
+          </w:r>
+        </w:p>
+      </w:tc>
+      <w:tc>
+        <w:tcPr>
+          <w:tcW w:w="5665" w:type="dxa"/>
+          <w:gridSpan w:val="2"/>
+          <w:tcBorders>
+            <w:top w:val="nil"/>
+            <w:left w:val="nil"/>
+            <w:bottom w:val="nil"/>
+            <w:right w:val="nil"/>
+          </w:tcBorders>
+        </w:tcPr>
+        <w:p>
+          <w:pPr>
+            <w:pStyle w:val="Standard"/>
+            <w:widowControl w:val="false"/>
+            <w:suppressAutoHyphens w:val="true"/>
+            <w:spacing w:before="0" w:after="0"/>
+            <w:jc w:val="left"/>
+            <w:textAlignment w:val="baseline"/>
             <w:rPr>
               <w:rFonts w:ascii="Arial" w:hAnsi="Arial" w:cs="Arial"/>
               <w:sz w:val="20"/>
@@ -1541,39 +1596,51 @@
           </w:pPr>
           <w:r>
             <w:rPr>
+              <w:rFonts w:eastAsia="Droid Sans Fallback" w:cs="Arial" w:ascii="Arial" w:hAnsi="Arial"/>
+              <w:kern w:val="2"/>
+              <w:sz w:val="24"/>
+              <w:szCs w:val="24"/>
+              <w:lang w:val="fr-FR" w:eastAsia="zh-CN" w:bidi="hi-IN"/>
+            </w:rPr>
+          </w:r>
+        </w:p>
+      </w:tc>
+    </w:tr>
+    <w:tr>
+      <w:trPr/>
+      <w:tc>
+        <w:tcPr>
+          <w:tcW w:w="5102" w:type="dxa"/>
+          <w:tcBorders>
+            <w:top w:val="nil"/>
+            <w:left w:val="nil"/>
+            <w:bottom w:val="nil"/>
+            <w:right w:val="nil"/>
+          </w:tcBorders>
+        </w:tcPr>
+        <w:p>
+          <w:pPr>
+            <w:pStyle w:val="Standard"/>
+            <w:widowControl w:val="false"/>
+            <w:suppressAutoHyphens w:val="true"/>
+            <w:spacing w:before="0" w:after="0"/>
+            <w:jc w:val="left"/>
+            <w:textAlignment w:val="baseline"/>
+            <w:rPr>
               <w:rFonts w:ascii="Arial" w:hAnsi="Arial" w:cs="Arial"/>
+              <w:sz w:val="20"/>
+              <w:szCs w:val="20"/>
+            </w:rPr>
+          </w:pPr>
+          <w:r>
+            <w:rPr>
+              <w:rFonts w:eastAsia="Droid Sans Fallback" w:cs="Arial" w:ascii="Arial" w:hAnsi="Arial"/>
+              <w:kern w:val="2"/>
               <w:sz w:val="18"/>
               <w:szCs w:val="18"/>
-            </w:rPr>
-            <w:t>[</w:t>
-          </w:r>
-          <w:proofErr w:type="spellStart"/>
-          <w:proofErr w:type="gramStart"/>
-          <w:r>
-            <w:rPr>
-              <w:rFonts w:ascii="Arial" w:hAnsi="Arial" w:cs="Arial"/>
-              <w:sz w:val="18"/>
-              <w:szCs w:val="18"/>
-            </w:rPr>
-            <w:t>res</w:t>
-          </w:r>
-          <w:proofErr w:type="gramEnd"/>
-          <w:r>
-            <w:rPr>
-              <w:rFonts w:ascii="Arial" w:hAnsi="Arial" w:cs="Arial"/>
-              <w:sz w:val="18"/>
-              <w:szCs w:val="18"/>
-            </w:rPr>
-            <w:t>_letterbox.type_label</w:t>
-          </w:r>
-          <w:proofErr w:type="spellEnd"/>
-          <w:r>
-            <w:rPr>
-              <w:rFonts w:ascii="Arial" w:hAnsi="Arial" w:cs="Arial"/>
-              <w:sz w:val="18"/>
-              <w:szCs w:val="18"/>
-            </w:rPr>
-            <w:t>]</w:t>
+              <w:lang w:val="fr-FR" w:eastAsia="zh-CN" w:bidi="hi-IN"/>
+            </w:rPr>
+            <w:t>[res_letterbox.type_label]</w:t>
           </w:r>
         </w:p>
       </w:tc>
@@ -1582,10 +1649,21 @@
           <w:tcW w:w="5665" w:type="dxa"/>
           <w:gridSpan w:val="2"/>
           <w:vMerge w:val="restart"/>
+          <w:tcBorders>
+            <w:top w:val="nil"/>
+            <w:left w:val="nil"/>
+            <w:bottom w:val="nil"/>
+            <w:right w:val="nil"/>
+          </w:tcBorders>
         </w:tcPr>
         <w:p>
           <w:pPr>
             <w:pStyle w:val="Standard"/>
+            <w:widowControl w:val="false"/>
+            <w:suppressAutoHyphens w:val="true"/>
+            <w:spacing w:before="0" w:after="0"/>
+            <w:jc w:val="left"/>
+            <w:textAlignment w:val="baseline"/>
             <w:rPr>
               <w:rFonts w:ascii="Arial" w:hAnsi="Arial" w:cs="Arial"/>
               <w:sz w:val="20"/>
@@ -1594,59 +1672,37 @@
           </w:pPr>
           <w:r>
             <w:rPr>
-              <w:rFonts w:ascii="Arial" w:hAnsi="Arial" w:cs="Arial"/>
+              <w:rFonts w:eastAsia="Droid Sans Fallback" w:cs="Arial" w:ascii="Arial" w:hAnsi="Arial"/>
+              <w:kern w:val="2"/>
               <w:sz w:val="20"/>
               <w:szCs w:val="20"/>
-            </w:rPr>
-            <w:t>[</w:t>
-          </w:r>
-          <w:proofErr w:type="spellStart"/>
-          <w:proofErr w:type="gramStart"/>
-          <w:r>
-            <w:rPr>
-              <w:rFonts w:ascii="Arial" w:hAnsi="Arial" w:cs="Arial"/>
-              <w:sz w:val="20"/>
-              <w:szCs w:val="20"/>
-            </w:rPr>
-            <w:t>r</w:t>
-          </w:r>
-          <w:r>
-            <w:rPr>
-              <w:rFonts w:ascii="Arial" w:hAnsi="Arial" w:cs="Arial"/>
-              <w:sz w:val="20"/>
-              <w:szCs w:val="20"/>
-            </w:rPr>
-            <w:t>ecipient.postal</w:t>
-          </w:r>
-          <w:proofErr w:type="gramEnd"/>
-          <w:r>
-            <w:rPr>
-              <w:rFonts w:ascii="Arial" w:hAnsi="Arial" w:cs="Arial"/>
-              <w:sz w:val="20"/>
-              <w:szCs w:val="20"/>
-            </w:rPr>
-            <w:t>_address</w:t>
-          </w:r>
-          <w:proofErr w:type="spellEnd"/>
-          <w:r>
-            <w:rPr>
-              <w:rFonts w:ascii="Arial" w:hAnsi="Arial" w:cs="Arial"/>
-              <w:sz w:val="20"/>
-              <w:szCs w:val="20"/>
-            </w:rPr>
-            <w:t>]</w:t>
+              <w:lang w:val="fr-FR" w:eastAsia="zh-CN" w:bidi="hi-IN"/>
+            </w:rPr>
+            <w:t>[recipient.postal_address]</w:t>
           </w:r>
         </w:p>
       </w:tc>
     </w:tr>
     <w:tr>
+      <w:trPr/>
       <w:tc>
         <w:tcPr>
-          <w:tcW w:w="5103" w:type="dxa"/>
+          <w:tcW w:w="5102" w:type="dxa"/>
+          <w:tcBorders>
+            <w:top w:val="nil"/>
+            <w:left w:val="nil"/>
+            <w:bottom w:val="nil"/>
+            <w:right w:val="nil"/>
+          </w:tcBorders>
         </w:tcPr>
         <w:p>
           <w:pPr>
             <w:pStyle w:val="Standard"/>
+            <w:widowControl w:val="false"/>
+            <w:suppressAutoHyphens w:val="true"/>
+            <w:spacing w:before="0" w:after="0"/>
+            <w:jc w:val="left"/>
+            <w:textAlignment w:val="baseline"/>
             <w:rPr>
               <w:rFonts w:ascii="Arial" w:hAnsi="Arial" w:cs="Arial"/>
               <w:sz w:val="18"/>
@@ -1655,29 +1711,13 @@
           </w:pPr>
           <w:r>
             <w:rPr>
-              <w:rFonts w:ascii="Arial" w:hAnsi="Arial" w:cs="Arial"/>
+              <w:rFonts w:eastAsia="Droid Sans Fallback" w:cs="Arial" w:ascii="Arial" w:hAnsi="Arial"/>
+              <w:kern w:val="2"/>
               <w:sz w:val="16"/>
               <w:szCs w:val="16"/>
-            </w:rPr>
-            <w:t>Référence : [</w:t>
-          </w:r>
-          <w:proofErr w:type="spellStart"/>
-          <w:r>
-            <w:rPr>
-              <w:rFonts w:ascii="Arial" w:hAnsi="Arial" w:cs="Arial"/>
-              <w:sz w:val="16"/>
-              <w:szCs w:val="16"/>
-            </w:rPr>
-            <w:t>res_letterbox.alt_identifier</w:t>
-          </w:r>
-          <w:proofErr w:type="spellEnd"/>
-          <w:r>
-            <w:rPr>
-              <w:rFonts w:ascii="Arial" w:hAnsi="Arial" w:cs="Arial"/>
-              <w:sz w:val="16"/>
-              <w:szCs w:val="16"/>
-            </w:rPr>
-            <w:t>]</w:t>
+              <w:lang w:val="fr-FR" w:eastAsia="zh-CN" w:bidi="hi-IN"/>
+            </w:rPr>
+            <w:t>Référence : [res_letterbox.alt_identifier]</w:t>
           </w:r>
         </w:p>
       </w:tc>
@@ -1685,212 +1725,74 @@
         <w:tcPr>
           <w:tcW w:w="5665" w:type="dxa"/>
           <w:gridSpan w:val="2"/>
-          <w:vMerge/>
+          <w:vMerge w:val="continue"/>
+          <w:tcBorders>
+            <w:top w:val="nil"/>
+            <w:left w:val="nil"/>
+            <w:bottom w:val="nil"/>
+            <w:right w:val="nil"/>
+          </w:tcBorders>
         </w:tcPr>
         <w:p>
           <w:pPr>
             <w:pStyle w:val="Standard"/>
+            <w:widowControl w:val="false"/>
+            <w:suppressAutoHyphens w:val="true"/>
+            <w:spacing w:before="0" w:after="0"/>
+            <w:jc w:val="left"/>
+            <w:textAlignment w:val="baseline"/>
             <w:rPr>
               <w:rFonts w:ascii="Arial" w:hAnsi="Arial" w:cs="Arial"/>
               <w:sz w:val="20"/>
               <w:szCs w:val="20"/>
             </w:rPr>
           </w:pPr>
+          <w:r>
+            <w:rPr>
+              <w:rFonts w:eastAsia="Droid Sans Fallback" w:cs="Arial" w:ascii="Arial" w:hAnsi="Arial"/>
+              <w:kern w:val="2"/>
+              <w:sz w:val="24"/>
+              <w:szCs w:val="24"/>
+              <w:lang w:val="fr-FR" w:eastAsia="zh-CN" w:bidi="hi-IN"/>
+            </w:rPr>
+          </w:r>
         </w:p>
       </w:tc>
     </w:tr>
     <w:tr>
+      <w:trPr/>
       <w:tc>
         <w:tcPr>
-          <w:tcW w:w="5103" w:type="dxa"/>
+          <w:tcW w:w="5102" w:type="dxa"/>
+          <w:tcBorders>
+            <w:top w:val="nil"/>
+            <w:left w:val="nil"/>
+            <w:bottom w:val="nil"/>
+            <w:right w:val="nil"/>
+          </w:tcBorders>
         </w:tcPr>
         <w:p>
           <w:pPr>
             <w:pStyle w:val="Standard"/>
+            <w:widowControl w:val="false"/>
+            <w:suppressAutoHyphens w:val="true"/>
+            <w:spacing w:before="0" w:after="0"/>
+            <w:jc w:val="left"/>
+            <w:textAlignment w:val="baseline"/>
             <w:rPr>
               <w:rFonts w:ascii="Arial" w:hAnsi="Arial" w:cs="Arial"/>
               <w:sz w:val="18"/>
               <w:szCs w:val="18"/>
             </w:rPr>
           </w:pPr>
-        </w:p>
-      </w:tc>
-      <w:tc>
-        <w:tcPr>
-          <w:tcW w:w="5665" w:type="dxa"/>
-          <w:gridSpan w:val="2"/>
-          <w:vMerge/>
-        </w:tcPr>
-        <w:p>
-          <w:pPr>
-            <w:pStyle w:val="Standard"/>
-            <w:rPr>
-              <w:rFonts w:ascii="Arial" w:hAnsi="Arial" w:cs="Arial"/>
-              <w:sz w:val="20"/>
-              <w:szCs w:val="20"/>
-            </w:rPr>
-          </w:pPr>
-        </w:p>
-      </w:tc>
-    </w:tr>
-    <w:tr>
-      <w:tc>
-        <w:tcPr>
-          <w:tcW w:w="5103" w:type="dxa"/>
-        </w:tcPr>
-        <w:p>
-          <w:pPr>
-            <w:pStyle w:val="Standard"/>
-            <w:rPr>
-              <w:rFonts w:ascii="Arial" w:hAnsi="Arial" w:cs="Arial"/>
-              <w:sz w:val="18"/>
-              <w:szCs w:val="18"/>
-              <w:lang w:val="en-US"/>
-            </w:rPr>
-          </w:pPr>
-          <w:proofErr w:type="spellStart"/>
           <w:r>
             <w:rPr>
-              <w:rFonts w:ascii="Arial" w:hAnsi="Arial" w:cs="Arial"/>
-              <w:sz w:val="18"/>
-              <w:szCs w:val="18"/>
-              <w:lang w:val="en-US"/>
-            </w:rPr>
-            <w:t>Suivi</w:t>
-          </w:r>
-          <w:proofErr w:type="spellEnd"/>
-          <w:r>
-            <w:rPr>
-              <w:rFonts w:ascii="Arial" w:hAnsi="Arial" w:cs="Arial"/>
-              <w:sz w:val="18"/>
-              <w:szCs w:val="18"/>
-              <w:lang w:val="en-US"/>
-            </w:rPr>
-            <w:t xml:space="preserve"> </w:t>
-          </w:r>
-          <w:proofErr w:type="gramStart"/>
-          <w:r>
-            <w:rPr>
-              <w:rFonts w:ascii="Arial" w:hAnsi="Arial" w:cs="Arial"/>
-              <w:sz w:val="18"/>
-              <w:szCs w:val="18"/>
-              <w:lang w:val="en-US"/>
-            </w:rPr>
-            <w:t>par</w:t>
-          </w:r>
-          <w:r>
-            <w:rPr>
-              <w:rFonts w:ascii="Arial" w:hAnsi="Arial" w:cs="Arial"/>
-              <w:sz w:val="18"/>
-              <w:szCs w:val="18"/>
-              <w:lang w:val="en-US"/>
-            </w:rPr>
-            <w:t> :</w:t>
-          </w:r>
-          <w:proofErr w:type="gramEnd"/>
-          <w:r>
-            <w:rPr>
-              <w:rFonts w:ascii="Arial" w:hAnsi="Arial" w:cs="Arial"/>
-              <w:sz w:val="18"/>
-              <w:szCs w:val="18"/>
-              <w:lang w:val="en-US"/>
-            </w:rPr>
-            <w:t xml:space="preserve"> </w:t>
-          </w:r>
-          <w:r>
-            <w:rPr>
-              <w:rFonts w:ascii="Arial" w:hAnsi="Arial" w:cs="Arial"/>
-              <w:b/>
-              <w:bCs/>
-              <w:sz w:val="18"/>
-              <w:szCs w:val="18"/>
-              <w:lang w:val="en-US"/>
-            </w:rPr>
-            <w:t>[</w:t>
-          </w:r>
-          <w:proofErr w:type="spellStart"/>
-          <w:r>
-            <w:rPr>
-              <w:rFonts w:ascii="Arial" w:hAnsi="Arial" w:cs="Arial"/>
-              <w:b/>
-              <w:bCs/>
-              <w:sz w:val="18"/>
-              <w:szCs w:val="18"/>
-              <w:lang w:val="en-US"/>
-            </w:rPr>
-            <w:t>user.firstname</w:t>
-          </w:r>
-          <w:proofErr w:type="spellEnd"/>
-          <w:r>
-            <w:rPr>
-              <w:rFonts w:ascii="Arial" w:hAnsi="Arial" w:cs="Arial"/>
-              <w:b/>
-              <w:bCs/>
-              <w:sz w:val="18"/>
-              <w:szCs w:val="18"/>
-              <w:lang w:val="en-US"/>
-            </w:rPr>
-            <w:t>] [</w:t>
-          </w:r>
-          <w:proofErr w:type="spellStart"/>
-          <w:r>
-            <w:rPr>
-              <w:rFonts w:ascii="Arial" w:hAnsi="Arial" w:cs="Arial"/>
-              <w:b/>
-              <w:bCs/>
-              <w:sz w:val="18"/>
-              <w:szCs w:val="18"/>
-              <w:lang w:val="en-US"/>
-            </w:rPr>
-            <w:t>user.lastname</w:t>
-          </w:r>
-          <w:proofErr w:type="spellEnd"/>
-          <w:r>
-            <w:rPr>
-              <w:rFonts w:ascii="Arial" w:hAnsi="Arial" w:cs="Arial"/>
-              <w:b/>
-              <w:bCs/>
-              <w:sz w:val="18"/>
-              <w:szCs w:val="18"/>
-              <w:lang w:val="en-US"/>
-            </w:rPr>
-            <w:t>]</w:t>
-          </w:r>
-        </w:p>
-        <w:p>
-          <w:pPr>
-            <w:pStyle w:val="Standard"/>
-            <w:rPr>
-              <w:rFonts w:ascii="Arial" w:hAnsi="Arial" w:cs="Arial"/>
-              <w:sz w:val="18"/>
-              <w:szCs w:val="18"/>
-            </w:rPr>
-          </w:pPr>
-          <w:r>
-            <w:rPr>
-              <w:rFonts w:ascii="Arial" w:hAnsi="Arial" w:cs="Arial"/>
-              <w:sz w:val="18"/>
-              <w:szCs w:val="18"/>
-            </w:rPr>
-            <w:t>[</w:t>
-          </w:r>
-          <w:proofErr w:type="spellStart"/>
-          <w:r>
-            <w:rPr>
-              <w:rFonts w:ascii="Arial" w:hAnsi="Arial" w:cs="Arial"/>
-              <w:sz w:val="18"/>
-              <w:szCs w:val="18"/>
-            </w:rPr>
-            <w:t>userPrimaryEntity.role</w:t>
-          </w:r>
-          <w:proofErr w:type="spellEnd"/>
-          <w:r>
-            <w:rPr>
-              <w:rFonts w:ascii="Arial" w:hAnsi="Arial" w:cs="Arial"/>
-              <w:sz w:val="18"/>
-              <w:szCs w:val="18"/>
-            </w:rPr>
-            <w:t>]</w:t>
+              <w:rFonts w:eastAsia="Droid Sans Fallback" w:cs="Arial" w:ascii="Arial" w:hAnsi="Arial"/>
+              <w:kern w:val="2"/>
+              <w:sz w:val="24"/>
+              <w:szCs w:val="24"/>
+              <w:lang w:val="fr-FR" w:eastAsia="zh-CN" w:bidi="hi-IN"/>
+            </w:rPr>
           </w:r>
         </w:p>
       </w:tc>
@@ -1898,67 +1800,113 @@
         <w:tcPr>
           <w:tcW w:w="5665" w:type="dxa"/>
           <w:gridSpan w:val="2"/>
-          <w:vMerge/>
+          <w:vMerge w:val="continue"/>
+          <w:tcBorders>
+            <w:top w:val="nil"/>
+            <w:left w:val="nil"/>
+            <w:bottom w:val="nil"/>
+            <w:right w:val="nil"/>
+          </w:tcBorders>
         </w:tcPr>
         <w:p>
           <w:pPr>
             <w:pStyle w:val="Standard"/>
-            <w:rPr>
-              <w:rFonts w:ascii="Calibri" w:hAnsi="Calibri" w:cs="Calibri"/>
+            <w:widowControl w:val="false"/>
+            <w:suppressAutoHyphens w:val="true"/>
+            <w:spacing w:before="0" w:after="0"/>
+            <w:jc w:val="left"/>
+            <w:textAlignment w:val="baseline"/>
+            <w:rPr>
+              <w:rFonts w:ascii="Arial" w:hAnsi="Arial" w:cs="Arial"/>
               <w:sz w:val="20"/>
               <w:szCs w:val="20"/>
             </w:rPr>
           </w:pPr>
+          <w:r>
+            <w:rPr>
+              <w:rFonts w:eastAsia="Droid Sans Fallback" w:cs="Arial" w:ascii="Arial" w:hAnsi="Arial"/>
+              <w:kern w:val="2"/>
+              <w:sz w:val="24"/>
+              <w:szCs w:val="24"/>
+              <w:lang w:val="fr-FR" w:eastAsia="zh-CN" w:bidi="hi-IN"/>
+            </w:rPr>
+          </w:r>
         </w:p>
       </w:tc>
     </w:tr>
     <w:tr>
+      <w:trPr/>
       <w:tc>
         <w:tcPr>
-          <w:tcW w:w="5103" w:type="dxa"/>
+          <w:tcW w:w="5102" w:type="dxa"/>
+          <w:tcBorders>
+            <w:top w:val="nil"/>
+            <w:left w:val="nil"/>
+            <w:bottom w:val="nil"/>
+            <w:right w:val="nil"/>
+          </w:tcBorders>
         </w:tcPr>
         <w:p>
           <w:pPr>
             <w:pStyle w:val="Standard"/>
+            <w:widowControl w:val="false"/>
+            <w:suppressAutoHyphens w:val="true"/>
+            <w:spacing w:before="0" w:after="0"/>
+            <w:jc w:val="left"/>
+            <w:textAlignment w:val="baseline"/>
             <w:rPr>
               <w:rFonts w:ascii="Arial" w:hAnsi="Arial" w:cs="Arial"/>
+              <w:sz w:val="18"/>
+              <w:szCs w:val="18"/>
+              <w:lang w:val="en-US"/>
+            </w:rPr>
+          </w:pPr>
+          <w:r>
+            <w:rPr>
+              <w:rFonts w:eastAsia="Droid Sans Fallback" w:cs="Arial" w:ascii="Arial" w:hAnsi="Arial"/>
+              <w:kern w:val="2"/>
+              <w:sz w:val="18"/>
+              <w:szCs w:val="18"/>
+              <w:lang w:val="en-US" w:eastAsia="zh-CN" w:bidi="hi-IN"/>
+            </w:rPr>
+            <w:t xml:space="preserve">Suivi par : </w:t>
+          </w:r>
+          <w:r>
+            <w:rPr>
+              <w:rFonts w:eastAsia="Droid Sans Fallback" w:cs="Arial" w:ascii="Arial" w:hAnsi="Arial"/>
               <w:b/>
               <w:bCs/>
+              <w:kern w:val="2"/>
               <w:sz w:val="18"/>
               <w:szCs w:val="18"/>
+              <w:lang w:val="en-US" w:eastAsia="zh-CN" w:bidi="hi-IN"/>
+            </w:rPr>
+            <w:t>[user.firstname] [user.lastname]</w:t>
+          </w:r>
+        </w:p>
+        <w:p>
+          <w:pPr>
+            <w:pStyle w:val="Standard"/>
+            <w:widowControl w:val="false"/>
+            <w:suppressAutoHyphens w:val="true"/>
+            <w:spacing w:before="0" w:after="0"/>
+            <w:jc w:val="left"/>
+            <w:textAlignment w:val="baseline"/>
+            <w:rPr>
+              <w:rFonts w:ascii="Arial" w:hAnsi="Arial" w:cs="Arial"/>
+              <w:sz w:val="18"/>
+              <w:szCs w:val="18"/>
             </w:rPr>
           </w:pPr>
           <w:r>
             <w:rPr>
-              <w:rFonts w:ascii="Arial" w:hAnsi="Arial" w:cs="Arial"/>
-              <w:b/>
-              <w:bCs/>
+              <w:rFonts w:eastAsia="Droid Sans Fallback" w:cs="Arial" w:ascii="Arial" w:hAnsi="Arial"/>
+              <w:kern w:val="2"/>
               <w:sz w:val="18"/>
               <w:szCs w:val="18"/>
-            </w:rPr>
-            <w:t>[</w:t>
-          </w:r>
-          <w:proofErr w:type="spellStart"/>
-          <w:r>
-            <w:rPr>
-              <w:rFonts w:ascii="Arial" w:hAnsi="Arial" w:cs="Arial"/>
-              <w:b/>
-              <w:bCs/>
-              <w:sz w:val="18"/>
-              <w:szCs w:val="18"/>
-            </w:rPr>
-            <w:t>userPrimaryEntity.entity_label</w:t>
-          </w:r>
-          <w:proofErr w:type="spellEnd"/>
-          <w:r>
-            <w:rPr>
-              <w:rFonts w:ascii="Arial" w:hAnsi="Arial" w:cs="Arial"/>
-              <w:b/>
-              <w:bCs/>
-              <w:sz w:val="18"/>
-              <w:szCs w:val="18"/>
-            </w:rPr>
-            <w:t>]</w:t>
+              <w:lang w:val="fr-FR" w:eastAsia="zh-CN" w:bidi="hi-IN"/>
+            </w:rPr>
+            <w:t>[userPrimaryEntity.role]</w:t>
           </w:r>
         </w:p>
       </w:tc>
@@ -1966,121 +1914,80 @@
         <w:tcPr>
           <w:tcW w:w="5665" w:type="dxa"/>
           <w:gridSpan w:val="2"/>
-          <w:vMerge/>
+          <w:vMerge w:val="continue"/>
+          <w:tcBorders>
+            <w:top w:val="nil"/>
+            <w:left w:val="nil"/>
+            <w:bottom w:val="nil"/>
+            <w:right w:val="nil"/>
+          </w:tcBorders>
         </w:tcPr>
         <w:p>
           <w:pPr>
             <w:pStyle w:val="Standard"/>
+            <w:widowControl w:val="false"/>
+            <w:suppressAutoHyphens w:val="true"/>
+            <w:spacing w:before="0" w:after="0"/>
+            <w:jc w:val="left"/>
+            <w:textAlignment w:val="baseline"/>
             <w:rPr>
               <w:rFonts w:ascii="Calibri" w:hAnsi="Calibri" w:cs="Calibri"/>
               <w:sz w:val="20"/>
               <w:szCs w:val="20"/>
             </w:rPr>
           </w:pPr>
+          <w:r>
+            <w:rPr>
+              <w:rFonts w:eastAsia="Droid Sans Fallback" w:cs="Calibri" w:ascii="Calibri" w:hAnsi="Calibri"/>
+              <w:kern w:val="2"/>
+              <w:sz w:val="24"/>
+              <w:szCs w:val="24"/>
+              <w:lang w:val="fr-FR" w:eastAsia="zh-CN" w:bidi="hi-IN"/>
+            </w:rPr>
+          </w:r>
         </w:p>
       </w:tc>
     </w:tr>
     <w:tr>
+      <w:trPr/>
       <w:tc>
         <w:tcPr>
-          <w:tcW w:w="5103" w:type="dxa"/>
+          <w:tcW w:w="5102" w:type="dxa"/>
+          <w:tcBorders>
+            <w:top w:val="nil"/>
+            <w:left w:val="nil"/>
+            <w:bottom w:val="nil"/>
+            <w:right w:val="nil"/>
+          </w:tcBorders>
         </w:tcPr>
         <w:p>
           <w:pPr>
             <w:pStyle w:val="Standard"/>
-            <w:rPr>
-              <w:rFonts w:ascii="Calibri" w:hAnsi="Calibri" w:cs="Calibri"/>
-              <w:color w:val="767171" w:themeColor="background2" w:themeShade="80"/>
+            <w:widowControl w:val="false"/>
+            <w:suppressAutoHyphens w:val="true"/>
+            <w:spacing w:before="0" w:after="0"/>
+            <w:jc w:val="left"/>
+            <w:textAlignment w:val="baseline"/>
+            <w:rPr>
+              <w:rFonts w:ascii="Arial" w:hAnsi="Arial" w:cs="Arial"/>
+              <w:b/>
+              <w:b/>
+              <w:bCs/>
               <w:sz w:val="18"/>
               <w:szCs w:val="18"/>
             </w:rPr>
           </w:pPr>
-        </w:p>
-      </w:tc>
-      <w:tc>
-        <w:tcPr>
-          <w:tcW w:w="5665" w:type="dxa"/>
-          <w:gridSpan w:val="2"/>
-          <w:vMerge/>
-        </w:tcPr>
-        <w:p>
-          <w:pPr>
-            <w:pStyle w:val="Standard"/>
-            <w:rPr>
-              <w:rFonts w:ascii="Calibri" w:hAnsi="Calibri" w:cs="Calibri"/>
-              <w:sz w:val="20"/>
-              <w:szCs w:val="20"/>
-            </w:rPr>
-          </w:pPr>
-        </w:p>
-      </w:tc>
-    </w:tr>
-    <w:tr>
-      <w:tc>
-        <w:tcPr>
-          <w:tcW w:w="5103" w:type="dxa"/>
-        </w:tcPr>
-        <w:p>
-          <w:pPr>
-            <w:pStyle w:val="Standard"/>
-            <w:rPr>
-              <w:rFonts w:ascii="Arial" w:hAnsi="Arial" w:cs="Arial"/>
+          <w:r>
+            <w:rPr>
+              <w:rFonts w:eastAsia="Droid Sans Fallback" w:cs="Arial" w:ascii="Arial" w:hAnsi="Arial"/>
+              <w:b/>
+              <w:bCs/>
+              <w:kern w:val="2"/>
               <w:sz w:val="18"/>
               <w:szCs w:val="18"/>
-            </w:rPr>
-          </w:pPr>
-          <w:r>
-            <w:rPr>
-              <w:rFonts w:ascii="Arial" w:hAnsi="Arial" w:cs="Arial"/>
-              <w:color w:val="767171" w:themeColor="background2" w:themeShade="80"/>
-              <w:sz w:val="18"/>
-              <w:szCs w:val="18"/>
-            </w:rPr>
-            <w:t>Téléphone </w:t>
-          </w:r>
-          <w:r>
-            <w:rPr>
-              <w:rFonts w:ascii="Arial" w:hAnsi="Arial" w:cs="Arial"/>
-              <w:sz w:val="18"/>
-              <w:szCs w:val="18"/>
-            </w:rPr>
-            <w:t xml:space="preserve">: </w:t>
-          </w:r>
-          <w:r>
-            <w:rPr>
-              <w:rFonts w:ascii="Arial" w:hAnsi="Arial" w:cs="Arial"/>
-              <w:sz w:val="18"/>
-              <w:szCs w:val="18"/>
-            </w:rPr>
-            <w:tab/>
-          </w:r>
-          <w:r>
-            <w:rPr>
-              <w:rFonts w:ascii="Arial" w:hAnsi="Arial" w:cs="Arial"/>
-              <w:sz w:val="18"/>
-              <w:szCs w:val="18"/>
-            </w:rPr>
-            <w:t>[</w:t>
-          </w:r>
-          <w:proofErr w:type="spellStart"/>
-          <w:proofErr w:type="gramStart"/>
-          <w:r>
-            <w:rPr>
-              <w:rFonts w:ascii="Arial" w:hAnsi="Arial" w:cs="Arial"/>
-              <w:sz w:val="18"/>
-              <w:szCs w:val="18"/>
-            </w:rPr>
-            <w:t>user.phone</w:t>
-          </w:r>
-          <w:proofErr w:type="spellEnd"/>
-          <w:proofErr w:type="gramEnd"/>
-          <w:r>
-            <w:rPr>
-              <w:rFonts w:ascii="Arial" w:hAnsi="Arial" w:cs="Arial"/>
-              <w:sz w:val="18"/>
-              <w:szCs w:val="18"/>
-            </w:rPr>
-            <w:t>]</w:t>
+              <w:lang w:val="fr-FR" w:eastAsia="zh-CN" w:bidi="hi-IN"/>
+            </w:rPr>
+            <w:t>[userPrimaryEntity.entity_label]</w:t>
           </w:r>
         </w:p>
       </w:tc>
@@ -2088,86 +1995,76 @@
         <w:tcPr>
           <w:tcW w:w="5665" w:type="dxa"/>
           <w:gridSpan w:val="2"/>
-          <w:vMerge/>
+          <w:vMerge w:val="continue"/>
+          <w:tcBorders>
+            <w:top w:val="nil"/>
+            <w:left w:val="nil"/>
+            <w:bottom w:val="nil"/>
+            <w:right w:val="nil"/>
+          </w:tcBorders>
         </w:tcPr>
         <w:p>
           <w:pPr>
             <w:pStyle w:val="Standard"/>
+            <w:widowControl w:val="false"/>
+            <w:suppressAutoHyphens w:val="true"/>
+            <w:spacing w:before="0" w:after="0"/>
+            <w:jc w:val="left"/>
+            <w:textAlignment w:val="baseline"/>
             <w:rPr>
               <w:rFonts w:ascii="Calibri" w:hAnsi="Calibri" w:cs="Calibri"/>
               <w:sz w:val="20"/>
               <w:szCs w:val="20"/>
             </w:rPr>
           </w:pPr>
+          <w:r>
+            <w:rPr>
+              <w:rFonts w:eastAsia="Droid Sans Fallback" w:cs="Calibri" w:ascii="Calibri" w:hAnsi="Calibri"/>
+              <w:kern w:val="2"/>
+              <w:sz w:val="24"/>
+              <w:szCs w:val="24"/>
+              <w:lang w:val="fr-FR" w:eastAsia="zh-CN" w:bidi="hi-IN"/>
+            </w:rPr>
+          </w:r>
         </w:p>
       </w:tc>
     </w:tr>
     <w:tr>
+      <w:trPr/>
       <w:tc>
         <w:tcPr>
-          <w:tcW w:w="5103" w:type="dxa"/>
+          <w:tcW w:w="5102" w:type="dxa"/>
+          <w:tcBorders>
+            <w:top w:val="nil"/>
+            <w:left w:val="nil"/>
+            <w:bottom w:val="nil"/>
+            <w:right w:val="nil"/>
+          </w:tcBorders>
         </w:tcPr>
         <w:p>
           <w:pPr>
             <w:pStyle w:val="Standard"/>
-            <w:rPr>
-              <w:rFonts w:ascii="Arial" w:hAnsi="Arial" w:cs="Arial"/>
-              <w:sz w:val="18"/>
-              <w:szCs w:val="18"/>
-            </w:rPr>
-          </w:pPr>
-          <w:r>
-            <w:rPr>
-              <w:rFonts w:ascii="Arial" w:hAnsi="Arial" w:cs="Arial"/>
+            <w:widowControl w:val="false"/>
+            <w:suppressAutoHyphens w:val="true"/>
+            <w:spacing w:before="0" w:after="0"/>
+            <w:jc w:val="left"/>
+            <w:textAlignment w:val="baseline"/>
+            <w:rPr>
+              <w:rFonts w:ascii="Calibri" w:hAnsi="Calibri" w:cs="Calibri"/>
               <w:color w:val="767171" w:themeColor="background2" w:themeShade="80"/>
               <w:sz w:val="18"/>
               <w:szCs w:val="18"/>
             </w:rPr>
-            <w:t>Courriel </w:t>
-          </w:r>
+          </w:pPr>
           <w:r>
             <w:rPr>
-              <w:rFonts w:ascii="Arial" w:hAnsi="Arial" w:cs="Arial"/>
-              <w:sz w:val="18"/>
-              <w:szCs w:val="18"/>
-            </w:rPr>
-            <w:t xml:space="preserve">: </w:t>
-          </w:r>
-          <w:r>
-            <w:rPr>
-              <w:rFonts w:ascii="Arial" w:hAnsi="Arial" w:cs="Arial"/>
-              <w:sz w:val="18"/>
-              <w:szCs w:val="18"/>
-            </w:rPr>
-            <w:tab/>
-          </w:r>
-          <w:r>
-            <w:rPr>
-              <w:rFonts w:ascii="Arial" w:hAnsi="Arial" w:cs="Arial"/>
-              <w:sz w:val="18"/>
-              <w:szCs w:val="18"/>
-            </w:rPr>
-            <w:t>[</w:t>
-          </w:r>
-          <w:proofErr w:type="spellStart"/>
-          <w:proofErr w:type="gramStart"/>
-          <w:r>
-            <w:rPr>
-              <w:rFonts w:ascii="Arial" w:hAnsi="Arial" w:cs="Arial"/>
-              <w:sz w:val="18"/>
-              <w:szCs w:val="18"/>
-            </w:rPr>
-            <w:t>user.mail</w:t>
-          </w:r>
-          <w:proofErr w:type="spellEnd"/>
-          <w:proofErr w:type="gramEnd"/>
-          <w:r>
-            <w:rPr>
-              <w:rFonts w:ascii="Arial" w:hAnsi="Arial" w:cs="Arial"/>
-              <w:sz w:val="18"/>
-              <w:szCs w:val="18"/>
-            </w:rPr>
-            <w:t>]</w:t>
+              <w:rFonts w:eastAsia="Droid Sans Fallback" w:cs="Calibri" w:ascii="Calibri" w:hAnsi="Calibri"/>
+              <w:color w:val="767171" w:themeColor="background2" w:themeShade="80"/>
+              <w:kern w:val="2"/>
+              <w:sz w:val="24"/>
+              <w:szCs w:val="24"/>
+              <w:lang w:val="fr-FR" w:eastAsia="zh-CN" w:bidi="hi-IN"/>
+            </w:rPr>
           </w:r>
         </w:p>
       </w:tc>
@@ -2175,33 +2072,242 @@
         <w:tcPr>
           <w:tcW w:w="5665" w:type="dxa"/>
           <w:gridSpan w:val="2"/>
-          <w:vMerge/>
+          <w:vMerge w:val="continue"/>
+          <w:tcBorders>
+            <w:top w:val="nil"/>
+            <w:left w:val="nil"/>
+            <w:bottom w:val="nil"/>
+            <w:right w:val="nil"/>
+          </w:tcBorders>
         </w:tcPr>
         <w:p>
           <w:pPr>
             <w:pStyle w:val="Standard"/>
+            <w:widowControl w:val="false"/>
+            <w:suppressAutoHyphens w:val="true"/>
+            <w:spacing w:before="0" w:after="0"/>
+            <w:jc w:val="left"/>
+            <w:textAlignment w:val="baseline"/>
             <w:rPr>
               <w:rFonts w:ascii="Calibri" w:hAnsi="Calibri" w:cs="Calibri"/>
               <w:sz w:val="20"/>
               <w:szCs w:val="20"/>
             </w:rPr>
           </w:pPr>
+          <w:r>
+            <w:rPr>
+              <w:rFonts w:eastAsia="Droid Sans Fallback" w:cs="Calibri" w:ascii="Calibri" w:hAnsi="Calibri"/>
+              <w:kern w:val="2"/>
+              <w:sz w:val="24"/>
+              <w:szCs w:val="24"/>
+              <w:lang w:val="fr-FR" w:eastAsia="zh-CN" w:bidi="hi-IN"/>
+            </w:rPr>
+          </w:r>
+        </w:p>
+      </w:tc>
+    </w:tr>
+    <w:tr>
+      <w:trPr/>
+      <w:tc>
+        <w:tcPr>
+          <w:tcW w:w="5102" w:type="dxa"/>
+          <w:tcBorders>
+            <w:top w:val="nil"/>
+            <w:left w:val="nil"/>
+            <w:bottom w:val="nil"/>
+            <w:right w:val="nil"/>
+          </w:tcBorders>
+        </w:tcPr>
+        <w:p>
+          <w:pPr>
+            <w:pStyle w:val="Standard"/>
+            <w:widowControl w:val="false"/>
+            <w:suppressAutoHyphens w:val="true"/>
+            <w:spacing w:before="0" w:after="0"/>
+            <w:jc w:val="left"/>
+            <w:textAlignment w:val="baseline"/>
+            <w:rPr>
+              <w:rFonts w:ascii="Arial" w:hAnsi="Arial" w:cs="Arial"/>
+              <w:sz w:val="18"/>
+              <w:szCs w:val="18"/>
+            </w:rPr>
+          </w:pPr>
+          <w:r>
+            <w:rPr>
+              <w:rFonts w:eastAsia="Droid Sans Fallback" w:cs="Arial" w:ascii="Arial" w:hAnsi="Arial"/>
+              <w:color w:val="767171" w:themeColor="background2" w:themeShade="80"/>
+              <w:kern w:val="2"/>
+              <w:sz w:val="18"/>
+              <w:szCs w:val="18"/>
+              <w:lang w:val="fr-FR" w:eastAsia="zh-CN" w:bidi="hi-IN"/>
+            </w:rPr>
+            <w:t>Téléphone </w:t>
+          </w:r>
+          <w:r>
+            <w:rPr>
+              <w:rFonts w:eastAsia="Droid Sans Fallback" w:cs="Arial" w:ascii="Arial" w:hAnsi="Arial"/>
+              <w:kern w:val="2"/>
+              <w:sz w:val="18"/>
+              <w:szCs w:val="18"/>
+              <w:lang w:val="fr-FR" w:eastAsia="zh-CN" w:bidi="hi-IN"/>
+            </w:rPr>
+            <w:t xml:space="preserve">: </w:t>
+            <w:tab/>
+            <w:t>[user.phone]</w:t>
+          </w:r>
+        </w:p>
+      </w:tc>
+      <w:tc>
+        <w:tcPr>
+          <w:tcW w:w="5665" w:type="dxa"/>
+          <w:gridSpan w:val="2"/>
+          <w:vMerge w:val="continue"/>
+          <w:tcBorders>
+            <w:top w:val="nil"/>
+            <w:left w:val="nil"/>
+            <w:bottom w:val="nil"/>
+            <w:right w:val="nil"/>
+          </w:tcBorders>
+        </w:tcPr>
+        <w:p>
+          <w:pPr>
+            <w:pStyle w:val="Standard"/>
+            <w:widowControl w:val="false"/>
+            <w:suppressAutoHyphens w:val="true"/>
+            <w:spacing w:before="0" w:after="0"/>
+            <w:jc w:val="left"/>
+            <w:textAlignment w:val="baseline"/>
+            <w:rPr>
+              <w:rFonts w:ascii="Calibri" w:hAnsi="Calibri" w:cs="Calibri"/>
+              <w:sz w:val="20"/>
+              <w:szCs w:val="20"/>
+            </w:rPr>
+          </w:pPr>
+          <w:r>
+            <w:rPr>
+              <w:rFonts w:eastAsia="Droid Sans Fallback" w:cs="Calibri" w:ascii="Calibri" w:hAnsi="Calibri"/>
+              <w:kern w:val="2"/>
+              <w:sz w:val="24"/>
+              <w:szCs w:val="24"/>
+              <w:lang w:val="fr-FR" w:eastAsia="zh-CN" w:bidi="hi-IN"/>
+            </w:rPr>
+          </w:r>
+        </w:p>
+      </w:tc>
+    </w:tr>
+    <w:tr>
+      <w:trPr/>
+      <w:tc>
+        <w:tcPr>
+          <w:tcW w:w="5102" w:type="dxa"/>
+          <w:tcBorders>
+            <w:top w:val="nil"/>
+            <w:left w:val="nil"/>
+            <w:bottom w:val="nil"/>
+            <w:right w:val="nil"/>
+          </w:tcBorders>
+        </w:tcPr>
+        <w:p>
+          <w:pPr>
+            <w:pStyle w:val="Standard"/>
+            <w:widowControl w:val="false"/>
+            <w:suppressAutoHyphens w:val="true"/>
+            <w:spacing w:before="0" w:after="0"/>
+            <w:jc w:val="left"/>
+            <w:textAlignment w:val="baseline"/>
+            <w:rPr>
+              <w:rFonts w:ascii="Arial" w:hAnsi="Arial" w:cs="Arial"/>
+              <w:sz w:val="18"/>
+              <w:szCs w:val="18"/>
+            </w:rPr>
+          </w:pPr>
+          <w:r>
+            <w:rPr>
+              <w:rFonts w:eastAsia="Droid Sans Fallback" w:cs="Arial" w:ascii="Arial" w:hAnsi="Arial"/>
+              <w:color w:val="767171" w:themeColor="background2" w:themeShade="80"/>
+              <w:kern w:val="2"/>
+              <w:sz w:val="18"/>
+              <w:szCs w:val="18"/>
+              <w:lang w:val="fr-FR" w:eastAsia="zh-CN" w:bidi="hi-IN"/>
+            </w:rPr>
+            <w:t>Courriel </w:t>
+          </w:r>
+          <w:r>
+            <w:rPr>
+              <w:rFonts w:eastAsia="Droid Sans Fallback" w:cs="Arial" w:ascii="Arial" w:hAnsi="Arial"/>
+              <w:kern w:val="2"/>
+              <w:sz w:val="18"/>
+              <w:szCs w:val="18"/>
+              <w:lang w:val="fr-FR" w:eastAsia="zh-CN" w:bidi="hi-IN"/>
+            </w:rPr>
+            <w:t xml:space="preserve">: </w:t>
+            <w:tab/>
+            <w:t>[user.mail]</w:t>
+          </w:r>
+        </w:p>
+      </w:tc>
+      <w:tc>
+        <w:tcPr>
+          <w:tcW w:w="5665" w:type="dxa"/>
+          <w:gridSpan w:val="2"/>
+          <w:vMerge w:val="continue"/>
+          <w:tcBorders>
+            <w:top w:val="nil"/>
+            <w:left w:val="nil"/>
+            <w:bottom w:val="nil"/>
+            <w:right w:val="nil"/>
+          </w:tcBorders>
+        </w:tcPr>
+        <w:p>
+          <w:pPr>
+            <w:pStyle w:val="Standard"/>
+            <w:widowControl w:val="false"/>
+            <w:suppressAutoHyphens w:val="true"/>
+            <w:spacing w:before="0" w:after="0"/>
+            <w:jc w:val="left"/>
+            <w:textAlignment w:val="baseline"/>
+            <w:rPr>
+              <w:rFonts w:ascii="Calibri" w:hAnsi="Calibri" w:cs="Calibri"/>
+              <w:sz w:val="20"/>
+              <w:szCs w:val="20"/>
+            </w:rPr>
+          </w:pPr>
+          <w:r>
+            <w:rPr>
+              <w:rFonts w:eastAsia="Droid Sans Fallback" w:cs="Calibri" w:ascii="Calibri" w:hAnsi="Calibri"/>
+              <w:kern w:val="2"/>
+              <w:sz w:val="24"/>
+              <w:szCs w:val="24"/>
+              <w:lang w:val="fr-FR" w:eastAsia="zh-CN" w:bidi="hi-IN"/>
+            </w:rPr>
+          </w:r>
         </w:p>
       </w:tc>
     </w:tr>
     <w:tr>
       <w:trPr>
-        <w:trHeight w:val="230"/>
+        <w:trHeight w:val="230" w:hRule="atLeast"/>
       </w:trPr>
       <w:tc>
         <w:tcPr>
-          <w:tcW w:w="5103" w:type="dxa"/>
+          <w:tcW w:w="5102" w:type="dxa"/>
           <w:vMerge w:val="restart"/>
+          <w:tcBorders>
+            <w:top w:val="nil"/>
+            <w:left w:val="nil"/>
+            <w:bottom w:val="nil"/>
+            <w:right w:val="nil"/>
+          </w:tcBorders>
           <w:vAlign w:val="center"/>
         </w:tcPr>
         <w:p>
           <w:pPr>
             <w:pStyle w:val="Standard"/>
+            <w:widowControl w:val="false"/>
+            <w:suppressAutoHyphens w:val="true"/>
+            <w:spacing w:before="0" w:after="0"/>
+            <w:jc w:val="left"/>
+            <w:textAlignment w:val="baseline"/>
             <w:rPr>
               <w:rFonts w:ascii="Arial" w:hAnsi="Arial" w:cs="Arial"/>
               <w:sz w:val="20"/>
@@ -2210,10 +2316,12 @@
           </w:pPr>
           <w:r>
             <w:rPr>
-              <w:rFonts w:ascii="Arial" w:hAnsi="Arial" w:cs="Arial"/>
+              <w:rFonts w:eastAsia="Droid Sans Fallback" w:cs="Arial" w:ascii="Arial" w:hAnsi="Arial"/>
               <w:color w:val="767171" w:themeColor="background2" w:themeShade="80"/>
+              <w:kern w:val="2"/>
               <w:sz w:val="18"/>
               <w:szCs w:val="18"/>
+              <w:lang w:val="fr-FR" w:eastAsia="zh-CN" w:bidi="hi-IN"/>
             </w:rPr>
             <w:t>Accueil du lundi au vendredi de 9h à 18h</w:t>
           </w:r>
@@ -2223,55 +2331,115 @@
         <w:tcPr>
           <w:tcW w:w="5665" w:type="dxa"/>
           <w:gridSpan w:val="2"/>
-          <w:vMerge/>
+          <w:vMerge w:val="continue"/>
+          <w:tcBorders>
+            <w:top w:val="nil"/>
+            <w:left w:val="nil"/>
+            <w:bottom w:val="nil"/>
+            <w:right w:val="nil"/>
+          </w:tcBorders>
         </w:tcPr>
         <w:p>
           <w:pPr>
             <w:pStyle w:val="Standard"/>
+            <w:widowControl w:val="false"/>
+            <w:suppressAutoHyphens w:val="true"/>
+            <w:spacing w:before="0" w:after="0"/>
+            <w:jc w:val="left"/>
+            <w:textAlignment w:val="baseline"/>
             <w:rPr>
               <w:rFonts w:ascii="Calibri" w:hAnsi="Calibri" w:cs="Calibri"/>
               <w:sz w:val="20"/>
               <w:szCs w:val="20"/>
             </w:rPr>
           </w:pPr>
+          <w:r>
+            <w:rPr>
+              <w:rFonts w:eastAsia="Droid Sans Fallback" w:cs="Calibri" w:ascii="Calibri" w:hAnsi="Calibri"/>
+              <w:kern w:val="2"/>
+              <w:sz w:val="24"/>
+              <w:szCs w:val="24"/>
+              <w:lang w:val="fr-FR" w:eastAsia="zh-CN" w:bidi="hi-IN"/>
+            </w:rPr>
+          </w:r>
         </w:p>
       </w:tc>
     </w:tr>
     <w:tr>
       <w:trPr>
-        <w:trHeight w:val="244"/>
+        <w:trHeight w:val="244" w:hRule="atLeast"/>
       </w:trPr>
       <w:tc>
         <w:tcPr>
-          <w:tcW w:w="5103" w:type="dxa"/>
-          <w:vMerge/>
+          <w:tcW w:w="5102" w:type="dxa"/>
+          <w:vMerge w:val="continue"/>
+          <w:tcBorders>
+            <w:top w:val="nil"/>
+            <w:left w:val="nil"/>
+            <w:bottom w:val="nil"/>
+            <w:right w:val="nil"/>
+          </w:tcBorders>
         </w:tcPr>
         <w:p>
           <w:pPr>
             <w:pStyle w:val="Standard"/>
+            <w:widowControl w:val="false"/>
+            <w:suppressAutoHyphens w:val="true"/>
+            <w:spacing w:before="0" w:after="0"/>
+            <w:jc w:val="left"/>
+            <w:textAlignment w:val="baseline"/>
             <w:rPr>
               <w:rFonts w:ascii="Calibri" w:hAnsi="Calibri" w:cs="Calibri"/>
               <w:sz w:val="20"/>
               <w:szCs w:val="20"/>
             </w:rPr>
           </w:pPr>
+          <w:r>
+            <w:rPr>
+              <w:rFonts w:eastAsia="Droid Sans Fallback" w:cs="Calibri" w:ascii="Calibri" w:hAnsi="Calibri"/>
+              <w:kern w:val="2"/>
+              <w:sz w:val="24"/>
+              <w:szCs w:val="24"/>
+              <w:lang w:val="fr-FR" w:eastAsia="zh-CN" w:bidi="hi-IN"/>
+            </w:rPr>
+          </w:r>
         </w:p>
       </w:tc>
       <w:tc>
         <w:tcPr>
           <w:tcW w:w="5665" w:type="dxa"/>
           <w:gridSpan w:val="2"/>
-          <w:vMerge/>
+          <w:vMerge w:val="continue"/>
+          <w:tcBorders>
+            <w:top w:val="nil"/>
+            <w:left w:val="nil"/>
+            <w:bottom w:val="nil"/>
+            <w:right w:val="nil"/>
+          </w:tcBorders>
         </w:tcPr>
         <w:p>
           <w:pPr>
             <w:pStyle w:val="Standard"/>
+            <w:widowControl w:val="false"/>
+            <w:suppressAutoHyphens w:val="true"/>
+            <w:spacing w:before="0" w:after="0"/>
+            <w:jc w:val="left"/>
+            <w:textAlignment w:val="baseline"/>
             <w:rPr>
               <w:rFonts w:ascii="Calibri" w:hAnsi="Calibri" w:cs="Calibri"/>
               <w:sz w:val="20"/>
               <w:szCs w:val="20"/>
             </w:rPr>
           </w:pPr>
+          <w:r>
+            <w:rPr>
+              <w:rFonts w:eastAsia="Droid Sans Fallback" w:cs="Calibri" w:ascii="Calibri" w:hAnsi="Calibri"/>
+              <w:kern w:val="2"/>
+              <w:sz w:val="24"/>
+              <w:szCs w:val="24"/>
+              <w:lang w:val="fr-FR" w:eastAsia="zh-CN" w:bidi="hi-IN"/>
+            </w:rPr>
+          </w:r>
         </w:p>
       </w:tc>
     </w:tr>
@@ -2289,14 +2457,13 @@
     <w:r>
       <w:rPr>
         <w:rFonts w:ascii="Arial" w:hAnsi="Arial"/>
-        <w:noProof/>
         <w:sz w:val="18"/>
         <w:szCs w:val="18"/>
       </w:rPr>
       <mc:AlternateContent>
         <mc:Choice Requires="wps">
           <w:drawing>
-            <wp:anchor distT="0" distB="0" distL="114300" distR="114300" simplePos="0" relativeHeight="251661312" behindDoc="0" locked="0" layoutInCell="1" allowOverlap="1" wp14:anchorId="3748E822" wp14:editId="61B58448">
+            <wp:anchor behindDoc="1" distT="0" distB="21590" distL="0" distR="19050" simplePos="0" locked="0" layoutInCell="0" allowOverlap="1" relativeHeight="7" wp14:anchorId="3748E822">
               <wp:simplePos x="0" y="0"/>
               <wp:positionH relativeFrom="column">
                 <wp:posOffset>62230</wp:posOffset>
@@ -2304,44 +2471,49 @@
               <wp:positionV relativeFrom="paragraph">
                 <wp:posOffset>54610</wp:posOffset>
               </wp:positionV>
-              <wp:extent cx="6667560" cy="36000"/>
-              <wp:effectExtent l="0" t="0" r="19050" b="21590"/>
+              <wp:extent cx="6667500" cy="36195"/>
+              <wp:effectExtent l="6350" t="6350" r="6985" b="6350"/>
               <wp:wrapNone/>
-              <wp:docPr id="4" name="Connecteur droit 4"/>
-              <wp:cNvGraphicFramePr/>
+              <wp:docPr id="6" name="Connecteur droit 4"/>
               <a:graphic xmlns:a="http://schemas.openxmlformats.org/drawingml/2006/main">
                 <a:graphicData uri="http://schemas.microsoft.com/office/word/2010/wordprocessingShape">
                   <wps:wsp>
-                    <wps:cNvCnPr/>
+                    <wps:cNvSpPr/>
                     <wps:spPr>
                       <a:xfrm>
                         <a:off x="0" y="0"/>
-                        <a:ext cx="6667560" cy="36000"/>
+                        <a:ext cx="6667560" cy="36360"/>
                       </a:xfrm>
                       <a:prstGeom prst="line">
                         <a:avLst/>
                       </a:prstGeom>
-                      <a:noFill/>
                       <a:ln w="12700">
                         <a:solidFill>
-                          <a:srgbClr val="3465A4"/>
+                          <a:srgbClr val="3465a4"/>
                         </a:solidFill>
-                        <a:prstDash val="solid"/>
+                        <a:round/>
                       </a:ln>
                     </wps:spPr>
+                    <wps:style>
+                      <a:lnRef idx="0"/>
+                      <a:fillRef idx="0"/>
+                      <a:effectRef idx="0"/>
+                      <a:fontRef idx="minor"/>
+                    </wps:style>
                     <wps:bodyPr/>
                   </wps:wsp>
                 </a:graphicData>
               </a:graphic>
-              <wp14:sizeRelV relativeFrom="margin">
-                <wp14:pctHeight>0</wp14:pctHeight>
-              </wp14:sizeRelV>
             </wp:anchor>
           </w:drawing>
         </mc:Choice>
         <mc:Fallback>
-          <w:pict w14:anchorId="7D698F4C">
-            <v:line id="Connecteur droit 4" style="position:absolute;z-index:251661312;visibility:visible;mso-wrap-style:square;mso-height-percent:0;mso-wrap-distance-left:9pt;mso-wrap-distance-top:0;mso-wrap-distance-right:9pt;mso-wrap-distance-bottom:0;mso-position-horizontal:absolute;mso-position-horizontal-relative:text;mso-position-vertical:absolute;mso-position-vertical-relative:text;mso-height-percent:0;mso-height-relative:margin" o:spid="_x0000_s1026" strokecolor="#3465a4" strokeweight="1pt" from="4.9pt,4.3pt" to="529.9pt,7.15pt" w14:anchorId="3972842B" o:gfxdata="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"/>
+          <w:pict>
+            <v:line id="shape_0" from="4.9pt,4.3pt" to="529.85pt,7.1pt" ID="Connecteur droit 4" stroked="t" o:allowincell="f" style="position:absolute" wp14:anchorId="3748E822">
+              <v:stroke color="#3465a4" weight="12600" joinstyle="round" endcap="flat"/>
+              <v:fill o:detectmouseclick="t" on="false"/>
+              <w10:wrap type="none"/>
+            </v:line>
           </w:pict>
         </mc:Fallback>
       </mc:AlternateContent>
@@ -2351,12 +2523,12 @@
 </file>
 
 <file path=word/styles.xml><?xml version="1.0" encoding="utf-8"?>
-<w:styles xmlns:wp14="http://schemas.microsoft.com/office/word/2010/wordprocessingDrawing" xmlns:mc="http://schemas.openxmlformats.org/markup-compatibility/2006" xmlns:r="http://schemas.openxmlformats.org/officeDocument/2006/relationships" xmlns:w="http://schemas.openxmlformats.org/wordprocessingml/2006/main" xmlns:w14="http://schemas.microsoft.com/office/word/2010/wordml" xmlns:w15="http://schemas.microsoft.com/office/word/2012/wordml" xmlns:w16cex="http://schemas.microsoft.com/office/word/2018/wordml/cex" xmlns:w16cid="http://schemas.microsoft.com/office/word/2016/wordml/cid" xmlns:w16="http://schemas.microsoft.com/office/word/2018/wordml" xmlns:w16se="http://schemas.microsoft.com/office/word/2015/wordml/symex" mc:Ignorable="w14 w15 w16se w16cid w16 w16cex wp14">
+<w:styles xmlns:w="http://schemas.openxmlformats.org/wordprocessingml/2006/main" xmlns:w14="http://schemas.microsoft.com/office/word/2010/wordml" xmlns:mc="http://schemas.openxmlformats.org/markup-compatibility/2006" mc:Ignorable="w14">
   <w:docDefaults>
     <w:rPrDefault>
       <w:rPr>
         <w:rFonts w:ascii="Liberation Serif" w:hAnsi="Liberation Serif" w:eastAsia="Droid Sans Fallback" w:cs="FreeSans"/>
-        <w:kern w:val="3"/>
+        <w:kern w:val="2"/>
         <w:sz w:val="24"/>
         <w:szCs w:val="24"/>
         <w:lang w:val="fr-FR" w:eastAsia="zh-CN" w:bidi="hi-IN"/>
@@ -2364,10 +2536,7 @@
     </w:rPrDefault>
     <w:pPrDefault>
       <w:pPr>
-        <w:widowControl w:val="0"/>
-        <w:suppressAutoHyphens/>
-        <w:autoSpaceDN w:val="0"/>
-        <w:textAlignment w:val="baseline"/>
+        <w:suppressAutoHyphens w:val="true"/>
       </w:pPr>
     </w:pPrDefault>
   </w:docDefaults>
@@ -2752,10 +2921,26 @@
   <w:style w:type="paragraph" w:styleId="Normal" w:default="1">
     <w:name w:val="Normal"/>
     <w:qFormat/>
+    <w:pPr>
+      <w:widowControl w:val="false"/>
+      <w:suppressAutoHyphens w:val="true"/>
+      <w:bidi w:val="0"/>
+      <w:spacing w:before="0" w:after="0"/>
+      <w:jc w:val="left"/>
+      <w:textAlignment w:val="baseline"/>
+    </w:pPr>
+    <w:rPr>
+      <w:rFonts w:ascii="Liberation Serif" w:hAnsi="Liberation Serif" w:eastAsia="Droid Sans Fallback" w:cs="FreeSans"/>
+      <w:color w:val="auto"/>
+      <w:kern w:val="2"/>
+      <w:sz w:val="24"/>
+      <w:szCs w:val="24"/>
+      <w:lang w:val="fr-FR" w:eastAsia="zh-CN" w:bidi="hi-IN"/>
+    </w:rPr>
   </w:style>
   <w:style w:type="paragraph" w:styleId="Titre1">
-    <w:name w:val="heading 1"/>
-    <w:basedOn w:val="Heading"/>
+    <w:name w:val="Heading 1"/>
+    <w:basedOn w:val="Titre"/>
     <w:next w:val="Textbody"/>
     <w:uiPriority w:val="9"/>
     <w:qFormat/>
@@ -2768,15 +2953,15 @@
     </w:rPr>
   </w:style>
   <w:style w:type="paragraph" w:styleId="Titre2">
-    <w:name w:val="heading 2"/>
-    <w:basedOn w:val="Heading"/>
+    <w:name w:val="Heading 2"/>
+    <w:basedOn w:val="Titre"/>
     <w:next w:val="Textbody"/>
     <w:uiPriority w:val="9"/>
     <w:semiHidden/>
     <w:unhideWhenUsed/>
     <w:qFormat/>
     <w:pPr>
-      <w:spacing w:before="200"/>
+      <w:spacing w:before="200" w:after="120"/>
       <w:outlineLvl w:val="1"/>
     </w:pPr>
     <w:rPr>
@@ -2785,15 +2970,15 @@
     </w:rPr>
   </w:style>
   <w:style w:type="paragraph" w:styleId="Titre3">
-    <w:name w:val="heading 3"/>
-    <w:basedOn w:val="Heading"/>
+    <w:name w:val="Heading 3"/>
+    <w:basedOn w:val="Titre"/>
     <w:next w:val="Textbody"/>
     <w:uiPriority w:val="9"/>
     <w:semiHidden/>
     <w:unhideWhenUsed/>
     <w:qFormat/>
     <w:pPr>
-      <w:spacing w:before="140"/>
+      <w:spacing w:before="140" w:after="120"/>
       <w:outlineLvl w:val="2"/>
     </w:pPr>
     <w:rPr>
@@ -2801,42 +2986,32 @@
       <w:bCs/>
     </w:rPr>
   </w:style>
-  <w:style w:type="character" w:styleId="Policepardfaut" w:default="1">
+  <w:style w:type="character" w:styleId="DefaultParagraphFont" w:default="1">
     <w:name w:val="Default Paragraph Font"/>
     <w:uiPriority w:val="1"/>
     <w:semiHidden/>
     <w:unhideWhenUsed/>
+    <w:qFormat/>
+    <w:rPr/>
   </w:style>
-  <w:style w:type="table" w:styleId="TableauNormal" w:default="1">
-    <w:name w:val="Normal Table"/>
+  <w:style w:type="character" w:styleId="PieddepageCar" w:customStyle="1">
+    <w:name w:val="Pied de page Car"/>
+    <w:basedOn w:val="DefaultParagraphFont"/>
     <w:uiPriority w:val="99"/>
-    <w:semiHidden/>
-    <w:unhideWhenUsed/>
-    <w:tblPr>
-      <w:tblInd w:w="0" w:type="dxa"/>
-      <w:tblCellMar>
-        <w:top w:w="0" w:type="dxa"/>
-        <w:left w:w="108" w:type="dxa"/>
-        <w:bottom w:w="0" w:type="dxa"/>
-        <w:right w:w="108" w:type="dxa"/>
-      </w:tblCellMar>
-    </w:tblPr>
+    <w:qFormat/>
+    <w:rsid w:val="00d20f42"/>
+    <w:rPr>
+      <w:rFonts w:cs="Mangal"/>
+      <w:szCs w:val="21"/>
+    </w:rPr>
   </w:style>
-  <w:style w:type="numbering" w:styleId="Aucuneliste" w:default="1">
-    <w:name w:val="No List"/>
-    <w:uiPriority w:val="99"/>
-    <w:semiHidden/>
-    <w:unhideWhenUsed/>
-  </w:style>
-  <w:style w:type="paragraph" w:styleId="Standard" w:customStyle="1">
-    <w:name w:val="Standard"/>
-  </w:style>
-  <w:style w:type="paragraph" w:styleId="Heading" w:customStyle="1">
-    <w:name w:val="Heading"/>
+  <w:style w:type="paragraph" w:styleId="Titre" w:customStyle="1">
+    <w:name w:val="Titre"/>
     <w:basedOn w:val="Standard"/>
     <w:next w:val="Textbody"/>
+    <w:qFormat/>
     <w:pPr>
-      <w:keepNext/>
+      <w:keepNext w:val="true"/>
       <w:spacing w:before="240" w:after="120"/>
     </w:pPr>
     <w:rPr>
@@ -2845,20 +3020,78 @@
       <w:szCs w:val="28"/>
     </w:rPr>
   </w:style>
-  <w:style w:type="paragraph" w:styleId="Textbody" w:customStyle="1">
-    <w:name w:val="Text body"/>
-    <w:basedOn w:val="Standard"/>
+  <w:style w:type="paragraph" w:styleId="Corpsdetexte">
+    <w:name w:val="Body Text"/>
+    <w:basedOn w:val="Normal"/>
     <w:pPr>
-      <w:spacing w:after="140" w:line="288" w:lineRule="auto"/>
+      <w:spacing w:lineRule="auto" w:line="276" w:before="0" w:after="140"/>
     </w:pPr>
+    <w:rPr/>
   </w:style>
   <w:style w:type="paragraph" w:styleId="Liste">
     <w:name w:val="List"/>
     <w:basedOn w:val="Textbody"/>
+    <w:pPr/>
+    <w:rPr/>
   </w:style>
   <w:style w:type="paragraph" w:styleId="Lgende">
+    <w:name w:val="Caption"/>
+    <w:basedOn w:val="Normal"/>
+    <w:qFormat/>
+    <w:pPr>
+      <w:suppressLineNumbers/>
+      <w:spacing w:before="120" w:after="120"/>
+    </w:pPr>
+    <w:rPr>
+      <w:rFonts w:cs="Lohit Devanagari"/>
+      <w:i/>
+      <w:iCs/>
+      <w:sz w:val="24"/>
+      <w:szCs w:val="24"/>
+    </w:rPr>
+  </w:style>
+  <w:style w:type="paragraph" w:styleId="Index" w:customStyle="1">
+    <w:name w:val="Index"/>
+    <w:basedOn w:val="Standard"/>
+    <w:qFormat/>
+    <w:pPr>
+      <w:suppressLineNumbers/>
+    </w:pPr>
+    <w:rPr/>
+  </w:style>
+  <w:style w:type="paragraph" w:styleId="Standard" w:customStyle="1">
+    <w:name w:val="Standard"/>
+    <w:qFormat/>
+    <w:pPr>
+      <w:widowControl w:val="false"/>
+      <w:suppressAutoHyphens w:val="true"/>
+      <w:bidi w:val="0"/>
+      <w:spacing w:before="0" w:after="0"/>
+      <w:jc w:val="left"/>
+      <w:textAlignment w:val="baseline"/>
+    </w:pPr>
+    <w:rPr>
+      <w:rFonts w:ascii="Liberation Serif" w:hAnsi="Liberation Serif" w:eastAsia="Droid Sans Fallback" w:cs="FreeSans"/>
+      <w:color w:val="auto"/>
+      <w:kern w:val="2"/>
+      <w:sz w:val="24"/>
+      <w:szCs w:val="24"/>
+      <w:lang w:val="fr-FR" w:eastAsia="zh-CN" w:bidi="hi-IN"/>
+    </w:rPr>
+  </w:style>
+  <w:style w:type="paragraph" w:styleId="Textbody" w:customStyle="1">
+    <w:name w:val="Text body"/>
+    <w:basedOn w:val="Standard"/>
+    <w:qFormat/>
+    <w:pPr>
+      <w:spacing w:lineRule="auto" w:line="288" w:before="0" w:after="140"/>
+    </w:pPr>
+    <w:rPr/>
+  </w:style>
+  <w:style w:type="paragraph" w:styleId="Caption">
     <w:name w:val="caption"/>
     <w:basedOn w:val="Standard"/>
+    <w:qFormat/>
     <w:pPr>
       <w:suppressLineNumbers/>
       <w:spacing w:before="120" w:after="120"/>
@@ -2868,34 +3101,39 @@
       <w:iCs/>
     </w:rPr>
   </w:style>
-  <w:style w:type="paragraph" w:styleId="Index" w:customStyle="1">
-    <w:name w:val="Index"/>
-    <w:basedOn w:val="Standard"/>
-    <w:pPr>
-      <w:suppressLineNumbers/>
-    </w:pPr>
+  <w:style w:type="paragraph" w:styleId="Entteetpieddepage">
+    <w:name w:val="En-tête et pied de page"/>
+    <w:basedOn w:val="Normal"/>
+    <w:qFormat/>
+    <w:pPr/>
+    <w:rPr/>
   </w:style>
-  <w:style w:type="paragraph" w:styleId="En-tte">
-    <w:name w:val="header"/>
+  <w:style w:type="paragraph" w:styleId="Entte">
+    <w:name w:val="Header"/>
     <w:basedOn w:val="Standard"/>
     <w:pPr>
       <w:suppressLineNumbers/>
       <w:tabs>
-        <w:tab w:val="center" w:pos="4819"/>
-        <w:tab w:val="right" w:pos="9638"/>
+        <w:tab w:val="clear" w:pos="709"/>
+        <w:tab w:val="center" w:pos="4819" w:leader="none"/>
+        <w:tab w:val="right" w:pos="9638" w:leader="none"/>
       </w:tabs>
     </w:pPr>
+    <w:rPr/>
   </w:style>
-  <w:style w:type="paragraph" w:styleId="TableContents" w:customStyle="1">
-    <w:name w:val="Table Contents"/>
+  <w:style w:type="paragraph" w:styleId="Contenudetableau" w:customStyle="1">
+    <w:name w:val="Contenu de tableau"/>
     <w:basedOn w:val="Standard"/>
+    <w:qFormat/>
     <w:pPr>
       <w:suppressLineNumbers/>
     </w:pPr>
+    <w:rPr/>
   </w:style>
-  <w:style w:type="paragraph" w:styleId="TableHeading" w:customStyle="1">
-    <w:name w:val="Table Heading"/>
-    <w:basedOn w:val="TableContents"/>
+  <w:style w:type="paragraph" w:styleId="Titredetableau" w:customStyle="1">
+    <w:name w:val="Titre de tableau"/>
+    <w:basedOn w:val="Contenudetableau"/>
+    <w:qFormat/>
     <w:pPr>
       <w:jc w:val="center"/>
     </w:pPr>
@@ -2904,21 +3142,26 @@
       <w:bCs/>
     </w:rPr>
   </w:style>
-  <w:style w:type="paragraph" w:styleId="Framecontents" w:customStyle="1">
-    <w:name w:val="Frame contents"/>
+  <w:style w:type="paragraph" w:styleId="Contenudecadre" w:customStyle="1">
+    <w:name w:val="Contenu de cadre"/>
     <w:basedOn w:val="Textbody"/>
+    <w:qFormat/>
+    <w:pPr/>
+    <w:rPr/>
   </w:style>
-  <w:style w:type="paragraph" w:styleId="Quotations" w:customStyle="1">
-    <w:name w:val="Quotations"/>
+  <w:style w:type="paragraph" w:styleId="Citations" w:customStyle="1">
+    <w:name w:val="Citations"/>
     <w:basedOn w:val="Standard"/>
+    <w:qFormat/>
     <w:pPr>
-      <w:spacing w:after="283"/>
-      <w:ind w:left="567" w:right="567"/>
+      <w:spacing w:before="0" w:after="283"/>
+      <w:ind w:left="567" w:right="567" w:hanging="0"/>
     </w:pPr>
+    <w:rPr/>
   </w:style>
-  <w:style w:type="paragraph" w:styleId="Titre">
+  <w:style w:type="paragraph" w:styleId="Titreprincipal">
     <w:name w:val="Title"/>
-    <w:basedOn w:val="Heading"/>
+    <w:basedOn w:val="Titre"/>
     <w:next w:val="Textbody"/>
     <w:uiPriority w:val="10"/>
     <w:qFormat/>
@@ -2932,14 +3175,14 @@
       <w:szCs w:val="56"/>
     </w:rPr>
   </w:style>
-  <w:style w:type="paragraph" w:styleId="Sous-titre">
+  <w:style w:type="paragraph" w:styleId="Soustitre">
     <w:name w:val="Subtitle"/>
-    <w:basedOn w:val="Heading"/>
+    <w:basedOn w:val="Titre"/>
     <w:next w:val="Textbody"/>
     <w:uiPriority w:val="11"/>
     <w:qFormat/>
     <w:pPr>
-      <w:spacing w:before="60"/>
+      <w:spacing w:before="60" w:after="120"/>
       <w:jc w:val="center"/>
     </w:pPr>
     <w:rPr>
@@ -2948,16 +3191,17 @@
     </w:rPr>
   </w:style>
   <w:style w:type="paragraph" w:styleId="Pieddepage">
-    <w:name w:val="footer"/>
+    <w:name w:val="Footer"/>
     <w:basedOn w:val="Normal"/>
     <w:link w:val="PieddepageCar"/>
     <w:uiPriority w:val="99"/>
     <w:unhideWhenUsed/>
-    <w:rsid w:val="00D20F42"/>
+    <w:rsid w:val="00d20f42"/>
     <w:pPr>
       <w:tabs>
-        <w:tab w:val="center" w:pos="4536"/>
-        <w:tab w:val="right" w:pos="9072"/>
+        <w:tab w:val="clear" w:pos="709"/>
+        <w:tab w:val="center" w:pos="4536" w:leader="none"/>
+        <w:tab w:val="right" w:pos="9072" w:leader="none"/>
       </w:tabs>
     </w:pPr>
     <w:rPr>
@@ -2965,22 +3209,32 @@
       <w:szCs w:val="21"/>
     </w:rPr>
   </w:style>
-  <w:style w:type="character" w:styleId="PieddepageCar" w:customStyle="1">
-    <w:name w:val="Pied de page Car"/>
-    <w:basedOn w:val="Policepardfaut"/>
-    <w:link w:val="Pieddepage"/>
+  <w:style w:type="numbering" w:styleId="NoList" w:default="1">
+    <w:name w:val="No List"/>
     <w:uiPriority w:val="99"/>
-    <w:rsid w:val="00D20F42"/>
-    <w:rPr>
-      <w:rFonts w:cs="Mangal"/>
-      <w:szCs w:val="21"/>
-    </w:rPr>
+    <w:semiHidden/>
+    <w:unhideWhenUsed/>
+    <w:qFormat/>
+  </w:style>
+  <w:style w:type="table" w:default="1" w:styleId="TableauNormal">
+    <w:name w:val="Normal Table"/>
+    <w:uiPriority w:val="99"/>
+    <w:semiHidden/>
+    <w:unhideWhenUsed/>
+    <w:tblPr>
+      <w:tblCellMar>
+        <w:top w:w="0" w:type="dxa"/>
+        <w:left w:w="108" w:type="dxa"/>
+        <w:bottom w:w="0" w:type="dxa"/>
+        <w:right w:w="108" w:type="dxa"/>
+      </w:tblCellMar>
+    </w:tblPr>
   </w:style>
   <w:style w:type="table" w:styleId="Grilledutableau">
     <w:name w:val="Table Grid"/>
     <w:basedOn w:val="TableauNormal"/>
     <w:uiPriority w:val="39"/>
-    <w:rsid w:val="00D20F42"/>
+    <w:rsid w:val="00d20f42"/>
     <w:tblPr>
       <w:tblBorders>
         <w:top w:val="single" w:color="auto" w:sz="4" w:space="0"/>

</xml_diff>